<commit_message>
agregando seeder y factory y migraciones al proyecto
</commit_message>
<xml_diff>
--- a/documentacion.docx
+++ b/documentacion.docx
@@ -71,7 +71,6 @@
         <w:t xml:space="preserve"> </w:t>
       </w:r>
       <w:proofErr w:type="spellStart"/>
-      <w:proofErr w:type="gramStart"/>
       <w:r>
         <w:rPr>
           <w:highlight w:val="yellow"/>
@@ -80,7 +79,6 @@
         <w:t>make:migration</w:t>
       </w:r>
       <w:proofErr w:type="spellEnd"/>
-      <w:proofErr w:type="gramEnd"/>
       <w:r>
         <w:rPr>
           <w:highlight w:val="yellow"/>
@@ -175,7 +173,6 @@
         <w:t xml:space="preserve"> </w:t>
       </w:r>
       <w:proofErr w:type="spellStart"/>
-      <w:proofErr w:type="gramStart"/>
       <w:r>
         <w:rPr>
           <w:highlight w:val="yellow"/>
@@ -184,7 +181,6 @@
         <w:t>migrate:rolback</w:t>
       </w:r>
       <w:proofErr w:type="spellEnd"/>
-      <w:proofErr w:type="gramEnd"/>
     </w:p>
     <w:p>
       <w:pPr>
@@ -239,7 +235,6 @@
         <w:t xml:space="preserve"> </w:t>
       </w:r>
       <w:proofErr w:type="spellStart"/>
-      <w:proofErr w:type="gramStart"/>
       <w:r>
         <w:rPr>
           <w:highlight w:val="yellow"/>
@@ -248,7 +243,6 @@
         <w:t>migrate:fresh</w:t>
       </w:r>
       <w:proofErr w:type="spellEnd"/>
-      <w:proofErr w:type="gramEnd"/>
     </w:p>
     <w:p>
       <w:pPr>
@@ -327,7 +321,6 @@
         <w:t xml:space="preserve"> </w:t>
       </w:r>
       <w:proofErr w:type="spellStart"/>
-      <w:proofErr w:type="gramStart"/>
       <w:r>
         <w:rPr>
           <w:highlight w:val="yellow"/>
@@ -336,7 +329,6 @@
         <w:t>make:migration</w:t>
       </w:r>
       <w:proofErr w:type="spellEnd"/>
-      <w:proofErr w:type="gramEnd"/>
       <w:r>
         <w:rPr>
           <w:highlight w:val="yellow"/>
@@ -502,6 +494,751 @@
     <w:p>
       <w:pPr>
         <w:rPr>
+          <w:lang w:val="es-MX"/>
+        </w:rPr>
+      </w:pPr>
+      <w:r>
+        <w:rPr>
+          <w:lang w:val="es-MX"/>
+        </w:rPr>
+        <w:t xml:space="preserve">se utiliza </w:t>
+      </w:r>
+      <w:proofErr w:type="spellStart"/>
+      <w:r>
+        <w:rPr>
+          <w:lang w:val="es-MX"/>
+        </w:rPr>
+        <w:t>tinker</w:t>
+      </w:r>
+      <w:proofErr w:type="spellEnd"/>
+      <w:r>
+        <w:rPr>
+          <w:lang w:val="es-MX"/>
+        </w:rPr>
+        <w:t xml:space="preserve"> para probar los modelos de </w:t>
+      </w:r>
+      <w:proofErr w:type="spellStart"/>
+      <w:r>
+        <w:rPr>
+          <w:lang w:val="es-MX"/>
+        </w:rPr>
+        <w:t>eloquent</w:t>
+      </w:r>
+      <w:proofErr w:type="spellEnd"/>
+    </w:p>
+    <w:p>
+      <w:pPr>
+        <w:rPr>
+          <w:b/>
+          <w:bCs/>
+          <w:sz w:val="32"/>
+          <w:szCs w:val="32"/>
+          <w:lang w:val="es-MX"/>
+        </w:rPr>
+      </w:pPr>
+      <w:proofErr w:type="spellStart"/>
+      <w:r>
+        <w:rPr>
+          <w:b/>
+          <w:bCs/>
+          <w:sz w:val="32"/>
+          <w:szCs w:val="32"/>
+          <w:lang w:val="es-MX"/>
+        </w:rPr>
+        <w:t>seeders</w:t>
+      </w:r>
+      <w:proofErr w:type="spellEnd"/>
+    </w:p>
+    <w:p>
+      <w:pPr>
+        <w:rPr>
+          <w:lang w:val="es-MX"/>
+        </w:rPr>
+      </w:pPr>
+      <w:r>
+        <w:rPr>
+          <w:sz w:val="32"/>
+          <w:szCs w:val="32"/>
+          <w:lang w:val="es-MX"/>
+        </w:rPr>
+        <w:t>llenar la base de datos con información falsa</w:t>
+      </w:r>
+    </w:p>
+    <w:p>
+      <w:pPr>
+        <w:rPr>
+          <w:lang w:val="es-MX"/>
+        </w:rPr>
+      </w:pPr>
+      <w:r>
+        <w:rPr>
+          <w:lang w:val="es-MX"/>
+        </w:rPr>
+        <w:t xml:space="preserve">ejecutar </w:t>
+      </w:r>
+      <w:proofErr w:type="spellStart"/>
+      <w:r>
+        <w:rPr>
+          <w:lang w:val="es-MX"/>
+        </w:rPr>
+        <w:t>seeder</w:t>
+      </w:r>
+      <w:proofErr w:type="spellEnd"/>
+      <w:r>
+        <w:rPr>
+          <w:lang w:val="es-MX"/>
+        </w:rPr>
+        <w:t xml:space="preserve"> </w:t>
+      </w:r>
+      <w:proofErr w:type="spellStart"/>
+      <w:r>
+        <w:rPr>
+          <w:highlight w:val="yellow"/>
+          <w:lang w:val="es-MX"/>
+        </w:rPr>
+        <w:t>php</w:t>
+      </w:r>
+      <w:proofErr w:type="spellEnd"/>
+      <w:r>
+        <w:rPr>
+          <w:highlight w:val="yellow"/>
+          <w:lang w:val="es-MX"/>
+        </w:rPr>
+        <w:t xml:space="preserve"> </w:t>
+      </w:r>
+      <w:proofErr w:type="spellStart"/>
+      <w:r>
+        <w:rPr>
+          <w:highlight w:val="yellow"/>
+          <w:lang w:val="es-MX"/>
+        </w:rPr>
+        <w:t>artisan</w:t>
+      </w:r>
+      <w:proofErr w:type="spellEnd"/>
+      <w:r>
+        <w:rPr>
+          <w:highlight w:val="yellow"/>
+          <w:lang w:val="es-MX"/>
+        </w:rPr>
+        <w:t xml:space="preserve"> </w:t>
+      </w:r>
+      <w:proofErr w:type="spellStart"/>
+      <w:r>
+        <w:rPr>
+          <w:highlight w:val="yellow"/>
+          <w:lang w:val="es-MX"/>
+        </w:rPr>
+        <w:t>de:seed</w:t>
+      </w:r>
+      <w:proofErr w:type="spellEnd"/>
+    </w:p>
+    <w:p>
+      <w:pPr>
+        <w:rPr>
+          <w:lang w:val="es-MX"/>
+        </w:rPr>
+      </w:pPr>
+      <w:r>
+        <w:rPr>
+          <w:lang w:val="es-MX"/>
+        </w:rPr>
+        <w:t xml:space="preserve">crear un </w:t>
+      </w:r>
+      <w:proofErr w:type="spellStart"/>
+      <w:r>
+        <w:rPr>
+          <w:lang w:val="es-MX"/>
+        </w:rPr>
+        <w:t>seeder</w:t>
+      </w:r>
+      <w:proofErr w:type="spellEnd"/>
+      <w:r>
+        <w:rPr>
+          <w:lang w:val="es-MX"/>
+        </w:rPr>
+        <w:t xml:space="preserve"> </w:t>
+      </w:r>
+      <w:proofErr w:type="spellStart"/>
+      <w:r>
+        <w:rPr>
+          <w:highlight w:val="yellow"/>
+          <w:lang w:val="es-MX"/>
+        </w:rPr>
+        <w:t>php</w:t>
+      </w:r>
+      <w:proofErr w:type="spellEnd"/>
+      <w:r>
+        <w:rPr>
+          <w:highlight w:val="yellow"/>
+          <w:lang w:val="es-MX"/>
+        </w:rPr>
+        <w:t xml:space="preserve"> </w:t>
+      </w:r>
+      <w:proofErr w:type="spellStart"/>
+      <w:r>
+        <w:rPr>
+          <w:highlight w:val="yellow"/>
+          <w:lang w:val="es-MX"/>
+        </w:rPr>
+        <w:t>artisan</w:t>
+      </w:r>
+      <w:proofErr w:type="spellEnd"/>
+      <w:r>
+        <w:rPr>
+          <w:highlight w:val="yellow"/>
+          <w:lang w:val="es-MX"/>
+        </w:rPr>
+        <w:t xml:space="preserve"> </w:t>
+      </w:r>
+      <w:proofErr w:type="spellStart"/>
+      <w:r>
+        <w:rPr>
+          <w:highlight w:val="yellow"/>
+          <w:lang w:val="es-MX"/>
+        </w:rPr>
+        <w:t>make:seeder</w:t>
+      </w:r>
+      <w:proofErr w:type="spellEnd"/>
+      <w:r>
+        <w:rPr>
+          <w:highlight w:val="yellow"/>
+          <w:lang w:val="es-MX"/>
+        </w:rPr>
+        <w:t xml:space="preserve"> </w:t>
+      </w:r>
+      <w:proofErr w:type="spellStart"/>
+      <w:r>
+        <w:rPr>
+          <w:highlight w:val="yellow"/>
+          <w:lang w:val="es-MX"/>
+        </w:rPr>
+        <w:t>CursoSeeder</w:t>
+      </w:r>
+      <w:proofErr w:type="spellEnd"/>
+    </w:p>
+    <w:p>
+      <w:pPr>
+        <w:rPr>
+          <w:lang w:val="es-MX"/>
+        </w:rPr>
+      </w:pPr>
+      <w:r>
+        <w:rPr>
+          <w:lang w:val="es-MX"/>
+        </w:rPr>
+        <w:t xml:space="preserve">para que se ejecuten un </w:t>
+      </w:r>
+      <w:proofErr w:type="spellStart"/>
+      <w:r>
+        <w:rPr>
+          <w:highlight w:val="yellow"/>
+          <w:lang w:val="es-MX"/>
+        </w:rPr>
+        <w:t>seeder</w:t>
+      </w:r>
+      <w:proofErr w:type="spellEnd"/>
+      <w:r>
+        <w:rPr>
+          <w:lang w:val="es-MX"/>
+        </w:rPr>
+        <w:t xml:space="preserve"> creado debemos impórtalo a la clase principal para los </w:t>
+      </w:r>
+      <w:proofErr w:type="spellStart"/>
+      <w:r>
+        <w:rPr>
+          <w:lang w:val="es-MX"/>
+        </w:rPr>
+        <w:t>seeder</w:t>
+      </w:r>
+      <w:proofErr w:type="spellEnd"/>
+      <w:r>
+        <w:rPr>
+          <w:lang w:val="es-MX"/>
+        </w:rPr>
+        <w:t xml:space="preserve"> que se llama </w:t>
+      </w:r>
+      <w:proofErr w:type="spellStart"/>
+      <w:r>
+        <w:rPr>
+          <w:highlight w:val="yellow"/>
+          <w:lang w:val="es-MX"/>
+        </w:rPr>
+        <w:t>DatabaseSeeder.php</w:t>
+      </w:r>
+      <w:proofErr w:type="spellEnd"/>
+      <w:r>
+        <w:rPr>
+          <w:lang w:val="es-MX"/>
+        </w:rPr>
+        <w:t xml:space="preserve"> con </w:t>
+      </w:r>
+      <w:proofErr w:type="spellStart"/>
+      <w:r>
+        <w:rPr>
+          <w:highlight w:val="green"/>
+          <w:lang w:val="es-MX"/>
+        </w:rPr>
+        <w:t>call</w:t>
+      </w:r>
+      <w:proofErr w:type="spellEnd"/>
+      <w:r>
+        <w:rPr>
+          <w:highlight w:val="green"/>
+          <w:lang w:val="es-MX"/>
+        </w:rPr>
+        <w:t>()</w:t>
+      </w:r>
+      <w:r>
+        <w:rPr>
+          <w:lang w:val="es-MX"/>
+        </w:rPr>
+        <w:t xml:space="preserve"> que pertenece a la clase </w:t>
+      </w:r>
+      <w:proofErr w:type="spellStart"/>
+      <w:r>
+        <w:rPr>
+          <w:lang w:val="es-MX"/>
+        </w:rPr>
+        <w:t>Seeder</w:t>
+      </w:r>
+      <w:proofErr w:type="spellEnd"/>
+      <w:r>
+        <w:rPr>
+          <w:lang w:val="es-MX"/>
+        </w:rPr>
+        <w:t xml:space="preserve">  </w:t>
+      </w:r>
+    </w:p>
+    <w:p>
+      <w:pPr>
+        <w:shd w:val="clear" w:color="auto" w:fill="1E1E1E"/>
+        <w:spacing w:after="0" w:line="285" w:lineRule="atLeast"/>
+        <w:rPr>
+          <w:rFonts w:ascii="Consolas" w:eastAsia="Times New Roman" w:hAnsi="Consolas" w:cs="Times New Roman"/>
+          <w:color w:val="C5C8C6"/>
+          <w:sz w:val="21"/>
+          <w:szCs w:val="21"/>
+          <w:lang w:eastAsia="es-CO"/>
+        </w:rPr>
+      </w:pPr>
+      <w:proofErr w:type="spellStart"/>
+      <w:r>
+        <w:rPr>
+          <w:rFonts w:ascii="Consolas" w:eastAsia="Times New Roman" w:hAnsi="Consolas" w:cs="Times New Roman"/>
+          <w:color w:val="9872A2"/>
+          <w:sz w:val="21"/>
+          <w:szCs w:val="21"/>
+          <w:lang w:eastAsia="es-CO"/>
+        </w:rPr>
+        <w:t>public</w:t>
+      </w:r>
+      <w:proofErr w:type="spellEnd"/>
+      <w:r>
+        <w:rPr>
+          <w:rFonts w:ascii="Consolas" w:eastAsia="Times New Roman" w:hAnsi="Consolas" w:cs="Times New Roman"/>
+          <w:color w:val="C5C8C6"/>
+          <w:sz w:val="21"/>
+          <w:szCs w:val="21"/>
+          <w:lang w:eastAsia="es-CO"/>
+        </w:rPr>
+        <w:t xml:space="preserve"> </w:t>
+      </w:r>
+      <w:proofErr w:type="spellStart"/>
+      <w:r>
+        <w:rPr>
+          <w:rFonts w:ascii="Consolas" w:eastAsia="Times New Roman" w:hAnsi="Consolas" w:cs="Times New Roman"/>
+          <w:color w:val="9872A2"/>
+          <w:sz w:val="21"/>
+          <w:szCs w:val="21"/>
+          <w:lang w:eastAsia="es-CO"/>
+        </w:rPr>
+        <w:t>function</w:t>
+      </w:r>
+      <w:proofErr w:type="spellEnd"/>
+      <w:r>
+        <w:rPr>
+          <w:rFonts w:ascii="Consolas" w:eastAsia="Times New Roman" w:hAnsi="Consolas" w:cs="Times New Roman"/>
+          <w:color w:val="C5C8C6"/>
+          <w:sz w:val="21"/>
+          <w:szCs w:val="21"/>
+          <w:lang w:eastAsia="es-CO"/>
+        </w:rPr>
+        <w:t xml:space="preserve"> </w:t>
+      </w:r>
+      <w:r>
+        <w:rPr>
+          <w:rFonts w:ascii="Consolas" w:eastAsia="Times New Roman" w:hAnsi="Consolas" w:cs="Times New Roman"/>
+          <w:color w:val="CE6700"/>
+          <w:sz w:val="21"/>
+          <w:szCs w:val="21"/>
+          <w:lang w:eastAsia="es-CO"/>
+        </w:rPr>
+        <w:t>run</w:t>
+      </w:r>
+      <w:r>
+        <w:rPr>
+          <w:rFonts w:ascii="Consolas" w:eastAsia="Times New Roman" w:hAnsi="Consolas" w:cs="Times New Roman"/>
+          <w:color w:val="C5C8C6"/>
+          <w:sz w:val="21"/>
+          <w:szCs w:val="21"/>
+          <w:lang w:eastAsia="es-CO"/>
+        </w:rPr>
+        <w:t>()</w:t>
+      </w:r>
+    </w:p>
+    <w:p>
+      <w:pPr>
+        <w:shd w:val="clear" w:color="auto" w:fill="1E1E1E"/>
+        <w:spacing w:after="0" w:line="285" w:lineRule="atLeast"/>
+        <w:rPr>
+          <w:rFonts w:ascii="Consolas" w:eastAsia="Times New Roman" w:hAnsi="Consolas" w:cs="Times New Roman"/>
+          <w:color w:val="C5C8C6"/>
+          <w:sz w:val="21"/>
+          <w:szCs w:val="21"/>
+          <w:lang w:eastAsia="es-CO"/>
+        </w:rPr>
+      </w:pPr>
+      <w:r>
+        <w:rPr>
+          <w:rFonts w:ascii="Consolas" w:eastAsia="Times New Roman" w:hAnsi="Consolas" w:cs="Times New Roman"/>
+          <w:color w:val="C5C8C6"/>
+          <w:sz w:val="21"/>
+          <w:szCs w:val="21"/>
+          <w:lang w:eastAsia="es-CO"/>
+        </w:rPr>
+        <w:t>    {</w:t>
+      </w:r>
+    </w:p>
+    <w:p>
+      <w:pPr>
+        <w:shd w:val="clear" w:color="auto" w:fill="1E1E1E"/>
+        <w:spacing w:after="0" w:line="285" w:lineRule="atLeast"/>
+        <w:rPr>
+          <w:rFonts w:ascii="Consolas" w:eastAsia="Times New Roman" w:hAnsi="Consolas" w:cs="Times New Roman"/>
+          <w:color w:val="C5C8C6"/>
+          <w:sz w:val="21"/>
+          <w:szCs w:val="21"/>
+          <w:lang w:eastAsia="es-CO"/>
+        </w:rPr>
+      </w:pPr>
+      <w:r>
+        <w:rPr>
+          <w:rFonts w:ascii="Consolas" w:eastAsia="Times New Roman" w:hAnsi="Consolas" w:cs="Times New Roman"/>
+          <w:color w:val="C5C8C6"/>
+          <w:sz w:val="21"/>
+          <w:szCs w:val="21"/>
+          <w:lang w:eastAsia="es-CO"/>
+        </w:rPr>
+        <w:t xml:space="preserve">        </w:t>
+      </w:r>
+      <w:r>
+        <w:rPr>
+          <w:rFonts w:ascii="Consolas" w:eastAsia="Times New Roman" w:hAnsi="Consolas" w:cs="Times New Roman"/>
+          <w:color w:val="9A9B99"/>
+          <w:sz w:val="21"/>
+          <w:szCs w:val="21"/>
+          <w:lang w:eastAsia="es-CO"/>
+        </w:rPr>
+        <w:t>// \App\</w:t>
+      </w:r>
+      <w:proofErr w:type="spellStart"/>
+      <w:r>
+        <w:rPr>
+          <w:rFonts w:ascii="Consolas" w:eastAsia="Times New Roman" w:hAnsi="Consolas" w:cs="Times New Roman"/>
+          <w:color w:val="9A9B99"/>
+          <w:sz w:val="21"/>
+          <w:szCs w:val="21"/>
+          <w:lang w:eastAsia="es-CO"/>
+        </w:rPr>
+        <w:t>Models</w:t>
+      </w:r>
+      <w:proofErr w:type="spellEnd"/>
+      <w:r>
+        <w:rPr>
+          <w:rFonts w:ascii="Consolas" w:eastAsia="Times New Roman" w:hAnsi="Consolas" w:cs="Times New Roman"/>
+          <w:color w:val="9A9B99"/>
+          <w:sz w:val="21"/>
+          <w:szCs w:val="21"/>
+          <w:lang w:eastAsia="es-CO"/>
+        </w:rPr>
+        <w:t>\User::</w:t>
+      </w:r>
+      <w:proofErr w:type="spellStart"/>
+      <w:r>
+        <w:rPr>
+          <w:rFonts w:ascii="Consolas" w:eastAsia="Times New Roman" w:hAnsi="Consolas" w:cs="Times New Roman"/>
+          <w:color w:val="9A9B99"/>
+          <w:sz w:val="21"/>
+          <w:szCs w:val="21"/>
+          <w:lang w:eastAsia="es-CO"/>
+        </w:rPr>
+        <w:t>factory</w:t>
+      </w:r>
+      <w:proofErr w:type="spellEnd"/>
+      <w:r>
+        <w:rPr>
+          <w:rFonts w:ascii="Consolas" w:eastAsia="Times New Roman" w:hAnsi="Consolas" w:cs="Times New Roman"/>
+          <w:color w:val="9A9B99"/>
+          <w:sz w:val="21"/>
+          <w:szCs w:val="21"/>
+          <w:lang w:eastAsia="es-CO"/>
+        </w:rPr>
+        <w:t>(10)-&gt;</w:t>
+      </w:r>
+      <w:proofErr w:type="spellStart"/>
+      <w:r>
+        <w:rPr>
+          <w:rFonts w:ascii="Consolas" w:eastAsia="Times New Roman" w:hAnsi="Consolas" w:cs="Times New Roman"/>
+          <w:color w:val="9A9B99"/>
+          <w:sz w:val="21"/>
+          <w:szCs w:val="21"/>
+          <w:lang w:eastAsia="es-CO"/>
+        </w:rPr>
+        <w:t>create</w:t>
+      </w:r>
+      <w:proofErr w:type="spellEnd"/>
+      <w:r>
+        <w:rPr>
+          <w:rFonts w:ascii="Consolas" w:eastAsia="Times New Roman" w:hAnsi="Consolas" w:cs="Times New Roman"/>
+          <w:color w:val="9A9B99"/>
+          <w:sz w:val="21"/>
+          <w:szCs w:val="21"/>
+          <w:lang w:eastAsia="es-CO"/>
+        </w:rPr>
+        <w:t>();</w:t>
+      </w:r>
+    </w:p>
+    <w:p>
+      <w:pPr>
+        <w:shd w:val="clear" w:color="auto" w:fill="1E1E1E"/>
+        <w:spacing w:after="0" w:line="285" w:lineRule="atLeast"/>
+        <w:rPr>
+          <w:rFonts w:ascii="Consolas" w:eastAsia="Times New Roman" w:hAnsi="Consolas" w:cs="Times New Roman"/>
+          <w:color w:val="C5C8C6"/>
+          <w:sz w:val="21"/>
+          <w:szCs w:val="21"/>
+          <w:lang w:eastAsia="es-CO"/>
+        </w:rPr>
+      </w:pPr>
+      <w:r>
+        <w:rPr>
+          <w:rFonts w:ascii="Consolas" w:eastAsia="Times New Roman" w:hAnsi="Consolas" w:cs="Times New Roman"/>
+          <w:color w:val="C5C8C6"/>
+          <w:sz w:val="21"/>
+          <w:szCs w:val="21"/>
+          <w:lang w:eastAsia="es-CO"/>
+        </w:rPr>
+        <w:t xml:space="preserve">        </w:t>
+      </w:r>
+      <w:r>
+        <w:rPr>
+          <w:rFonts w:ascii="Consolas" w:eastAsia="Times New Roman" w:hAnsi="Consolas" w:cs="Times New Roman"/>
+          <w:color w:val="C7444A"/>
+          <w:sz w:val="21"/>
+          <w:szCs w:val="21"/>
+          <w:lang w:eastAsia="es-CO"/>
+        </w:rPr>
+        <w:t>$</w:t>
+      </w:r>
+      <w:proofErr w:type="spellStart"/>
+      <w:r>
+        <w:rPr>
+          <w:rFonts w:ascii="Consolas" w:eastAsia="Times New Roman" w:hAnsi="Consolas" w:cs="Times New Roman"/>
+          <w:color w:val="C7444A"/>
+          <w:sz w:val="21"/>
+          <w:szCs w:val="21"/>
+          <w:lang w:eastAsia="es-CO"/>
+        </w:rPr>
+        <w:t>this</w:t>
+      </w:r>
+      <w:proofErr w:type="spellEnd"/>
+      <w:r>
+        <w:rPr>
+          <w:rFonts w:ascii="Consolas" w:eastAsia="Times New Roman" w:hAnsi="Consolas" w:cs="Times New Roman"/>
+          <w:color w:val="676867"/>
+          <w:sz w:val="21"/>
+          <w:szCs w:val="21"/>
+          <w:lang w:eastAsia="es-CO"/>
+        </w:rPr>
+        <w:t>-&gt;</w:t>
+      </w:r>
+      <w:proofErr w:type="spellStart"/>
+      <w:r>
+        <w:rPr>
+          <w:rFonts w:ascii="Consolas" w:eastAsia="Times New Roman" w:hAnsi="Consolas" w:cs="Times New Roman"/>
+          <w:color w:val="CE6700"/>
+          <w:sz w:val="21"/>
+          <w:szCs w:val="21"/>
+          <w:lang w:eastAsia="es-CO"/>
+        </w:rPr>
+        <w:t>call</w:t>
+      </w:r>
+      <w:proofErr w:type="spellEnd"/>
+      <w:r>
+        <w:rPr>
+          <w:rFonts w:ascii="Consolas" w:eastAsia="Times New Roman" w:hAnsi="Consolas" w:cs="Times New Roman"/>
+          <w:color w:val="C5C8C6"/>
+          <w:sz w:val="21"/>
+          <w:szCs w:val="21"/>
+          <w:lang w:eastAsia="es-CO"/>
+        </w:rPr>
+        <w:t>(</w:t>
+      </w:r>
+      <w:proofErr w:type="spellStart"/>
+      <w:r>
+        <w:rPr>
+          <w:rFonts w:ascii="Consolas" w:eastAsia="Times New Roman" w:hAnsi="Consolas" w:cs="Times New Roman"/>
+          <w:color w:val="C7444A"/>
+          <w:sz w:val="21"/>
+          <w:szCs w:val="21"/>
+          <w:lang w:eastAsia="es-CO"/>
+        </w:rPr>
+        <w:t>CursoSeeder</w:t>
+      </w:r>
+      <w:proofErr w:type="spellEnd"/>
+      <w:r>
+        <w:rPr>
+          <w:rFonts w:ascii="Consolas" w:eastAsia="Times New Roman" w:hAnsi="Consolas" w:cs="Times New Roman"/>
+          <w:color w:val="676867"/>
+          <w:sz w:val="21"/>
+          <w:szCs w:val="21"/>
+          <w:lang w:eastAsia="es-CO"/>
+        </w:rPr>
+        <w:t>::</w:t>
+      </w:r>
+      <w:proofErr w:type="spellStart"/>
+      <w:r>
+        <w:rPr>
+          <w:rFonts w:ascii="Consolas" w:eastAsia="Times New Roman" w:hAnsi="Consolas" w:cs="Times New Roman"/>
+          <w:color w:val="676867"/>
+          <w:sz w:val="21"/>
+          <w:szCs w:val="21"/>
+          <w:lang w:eastAsia="es-CO"/>
+        </w:rPr>
+        <w:t>class</w:t>
+      </w:r>
+      <w:proofErr w:type="spellEnd"/>
+      <w:r>
+        <w:rPr>
+          <w:rFonts w:ascii="Consolas" w:eastAsia="Times New Roman" w:hAnsi="Consolas" w:cs="Times New Roman"/>
+          <w:color w:val="C5C8C6"/>
+          <w:sz w:val="21"/>
+          <w:szCs w:val="21"/>
+          <w:lang w:eastAsia="es-CO"/>
+        </w:rPr>
+        <w:t>);</w:t>
+      </w:r>
+    </w:p>
+    <w:p>
+      <w:pPr>
+        <w:shd w:val="clear" w:color="auto" w:fill="1E1E1E"/>
+        <w:spacing w:after="0" w:line="285" w:lineRule="atLeast"/>
+        <w:rPr>
+          <w:rFonts w:ascii="Consolas" w:eastAsia="Times New Roman" w:hAnsi="Consolas" w:cs="Times New Roman"/>
+          <w:color w:val="C5C8C6"/>
+          <w:sz w:val="21"/>
+          <w:szCs w:val="21"/>
+          <w:lang w:eastAsia="es-CO"/>
+        </w:rPr>
+      </w:pPr>
+      <w:r>
+        <w:rPr>
+          <w:rFonts w:ascii="Consolas" w:eastAsia="Times New Roman" w:hAnsi="Consolas" w:cs="Times New Roman"/>
+          <w:color w:val="C5C8C6"/>
+          <w:sz w:val="21"/>
+          <w:szCs w:val="21"/>
+          <w:lang w:eastAsia="es-CO"/>
+        </w:rPr>
+        <w:t>    }</w:t>
+      </w:r>
+    </w:p>
+    <w:p>
+      <w:pPr>
+        <w:rPr>
+          <w:lang w:val="es-MX"/>
+        </w:rPr>
+      </w:pPr>
+    </w:p>
+    <w:p>
+      <w:pPr>
+        <w:rPr>
+          <w:lang w:val="es-MX"/>
+        </w:rPr>
+      </w:pPr>
+      <w:proofErr w:type="spellStart"/>
+      <w:r>
+        <w:rPr>
+          <w:highlight w:val="yellow"/>
+          <w:lang w:val="es-MX"/>
+        </w:rPr>
+        <w:t>php</w:t>
+      </w:r>
+      <w:proofErr w:type="spellEnd"/>
+      <w:r>
+        <w:rPr>
+          <w:highlight w:val="yellow"/>
+          <w:lang w:val="es-MX"/>
+        </w:rPr>
+        <w:t xml:space="preserve"> </w:t>
+      </w:r>
+      <w:proofErr w:type="spellStart"/>
+      <w:r>
+        <w:rPr>
+          <w:highlight w:val="yellow"/>
+          <w:lang w:val="es-MX"/>
+        </w:rPr>
+        <w:t>artisan</w:t>
+      </w:r>
+      <w:proofErr w:type="spellEnd"/>
+      <w:r>
+        <w:rPr>
+          <w:highlight w:val="yellow"/>
+          <w:lang w:val="es-MX"/>
+        </w:rPr>
+        <w:t xml:space="preserve"> </w:t>
+      </w:r>
+      <w:proofErr w:type="spellStart"/>
+      <w:r>
+        <w:rPr>
+          <w:highlight w:val="yellow"/>
+          <w:lang w:val="es-MX"/>
+        </w:rPr>
+        <w:t>migrate</w:t>
+      </w:r>
+      <w:proofErr w:type="spellEnd"/>
+      <w:r>
+        <w:rPr>
+          <w:highlight w:val="yellow"/>
+          <w:lang w:val="es-MX"/>
+        </w:rPr>
+        <w:t xml:space="preserve"> –</w:t>
+      </w:r>
+      <w:proofErr w:type="spellStart"/>
+      <w:r>
+        <w:rPr>
+          <w:highlight w:val="yellow"/>
+          <w:lang w:val="es-MX"/>
+        </w:rPr>
+        <w:t>seed</w:t>
+      </w:r>
+      <w:proofErr w:type="spellEnd"/>
+      <w:r>
+        <w:rPr>
+          <w:lang w:val="es-MX"/>
+        </w:rPr>
+        <w:t xml:space="preserve"> para ejecutar todos </w:t>
+      </w:r>
+    </w:p>
+    <w:p>
+      <w:pPr>
+        <w:rPr>
+          <w:lang w:val="es-MX"/>
+        </w:rPr>
+      </w:pPr>
+    </w:p>
+    <w:p>
+      <w:pPr>
+        <w:rPr>
           <w:b/>
           <w:bCs/>
           <w:sz w:val="36"/>
@@ -509,6 +1246,3251 @@
           <w:lang w:val="es-MX"/>
         </w:rPr>
       </w:pPr>
+    </w:p>
+    <w:p>
+      <w:pPr>
+        <w:rPr>
+          <w:b/>
+          <w:bCs/>
+          <w:sz w:val="36"/>
+          <w:szCs w:val="36"/>
+          <w:lang w:val="es-MX"/>
+        </w:rPr>
+      </w:pPr>
+      <w:proofErr w:type="spellStart"/>
+      <w:r>
+        <w:rPr>
+          <w:b/>
+          <w:bCs/>
+          <w:sz w:val="36"/>
+          <w:szCs w:val="36"/>
+          <w:lang w:val="es-MX"/>
+        </w:rPr>
+        <w:lastRenderedPageBreak/>
+        <w:t>factory</w:t>
+      </w:r>
+      <w:proofErr w:type="spellEnd"/>
+      <w:r>
+        <w:rPr>
+          <w:b/>
+          <w:bCs/>
+          <w:sz w:val="36"/>
+          <w:szCs w:val="36"/>
+          <w:lang w:val="es-MX"/>
+        </w:rPr>
+        <w:t xml:space="preserve"> </w:t>
+      </w:r>
+    </w:p>
+    <w:p>
+      <w:pPr>
+        <w:rPr>
+          <w:lang w:val="es-MX"/>
+        </w:rPr>
+      </w:pPr>
+      <w:r>
+        <w:rPr>
+          <w:lang w:val="es-MX"/>
+        </w:rPr>
+        <w:t>se crean para llenar de información falsa en la base de datos para</w:t>
+      </w:r>
+      <w:r>
+        <w:rPr>
+          <w:lang w:val="es-MX"/>
+        </w:rPr>
+        <w:t xml:space="preserve"> fines de prueba</w:t>
+      </w:r>
+    </w:p>
+    <w:p>
+      <w:pPr>
+        <w:rPr>
+          <w:lang w:val="es-MX"/>
+        </w:rPr>
+      </w:pPr>
+      <w:r>
+        <w:rPr>
+          <w:lang w:val="es-MX"/>
+        </w:rPr>
+        <w:t xml:space="preserve">para creación:  </w:t>
+      </w:r>
+      <w:proofErr w:type="spellStart"/>
+      <w:r>
+        <w:rPr>
+          <w:highlight w:val="yellow"/>
+          <w:lang w:val="es-MX"/>
+        </w:rPr>
+        <w:t>php</w:t>
+      </w:r>
+      <w:proofErr w:type="spellEnd"/>
+      <w:r>
+        <w:rPr>
+          <w:highlight w:val="yellow"/>
+          <w:lang w:val="es-MX"/>
+        </w:rPr>
+        <w:t xml:space="preserve"> </w:t>
+      </w:r>
+      <w:proofErr w:type="spellStart"/>
+      <w:r>
+        <w:rPr>
+          <w:highlight w:val="yellow"/>
+          <w:lang w:val="es-MX"/>
+        </w:rPr>
+        <w:t>artisan</w:t>
+      </w:r>
+      <w:proofErr w:type="spellEnd"/>
+      <w:r>
+        <w:rPr>
+          <w:highlight w:val="yellow"/>
+          <w:lang w:val="es-MX"/>
+        </w:rPr>
+        <w:t xml:space="preserve"> </w:t>
+      </w:r>
+      <w:proofErr w:type="spellStart"/>
+      <w:r>
+        <w:rPr>
+          <w:highlight w:val="yellow"/>
+          <w:lang w:val="es-MX"/>
+        </w:rPr>
+        <w:t>make:factory</w:t>
+      </w:r>
+      <w:proofErr w:type="spellEnd"/>
+      <w:r>
+        <w:rPr>
+          <w:highlight w:val="yellow"/>
+          <w:lang w:val="es-MX"/>
+        </w:rPr>
+        <w:t xml:space="preserve"> </w:t>
+      </w:r>
+      <w:proofErr w:type="spellStart"/>
+      <w:r>
+        <w:rPr>
+          <w:highlight w:val="yellow"/>
+          <w:lang w:val="es-MX"/>
+        </w:rPr>
+        <w:t>CursoFactory</w:t>
+      </w:r>
+      <w:proofErr w:type="spellEnd"/>
+    </w:p>
+    <w:p>
+      <w:pPr>
+        <w:rPr>
+          <w:lang w:val="es-MX"/>
+        </w:rPr>
+      </w:pPr>
+      <w:r>
+        <w:rPr>
+          <w:lang w:val="es-MX"/>
+        </w:rPr>
+        <w:t xml:space="preserve">crear un </w:t>
+      </w:r>
+      <w:proofErr w:type="spellStart"/>
+      <w:r>
+        <w:rPr>
+          <w:lang w:val="es-MX"/>
+        </w:rPr>
+        <w:t>factory</w:t>
+      </w:r>
+      <w:proofErr w:type="spellEnd"/>
+      <w:r>
+        <w:rPr>
+          <w:lang w:val="es-MX"/>
+        </w:rPr>
+        <w:t xml:space="preserve"> pero asociarlo a un modelo en </w:t>
+      </w:r>
+      <w:proofErr w:type="spellStart"/>
+      <w:r>
+        <w:rPr>
+          <w:lang w:val="es-MX"/>
+        </w:rPr>
+        <w:t>especifivo</w:t>
+      </w:r>
+      <w:proofErr w:type="spellEnd"/>
+      <w:r>
+        <w:rPr>
+          <w:lang w:val="es-MX"/>
+        </w:rPr>
+        <w:t>:</w:t>
+      </w:r>
+    </w:p>
+    <w:p>
+      <w:pPr>
+        <w:rPr>
+          <w:lang w:val="es-MX"/>
+        </w:rPr>
+      </w:pPr>
+      <w:proofErr w:type="spellStart"/>
+      <w:r>
+        <w:rPr>
+          <w:highlight w:val="yellow"/>
+          <w:lang w:val="es-MX"/>
+        </w:rPr>
+        <w:t>php</w:t>
+      </w:r>
+      <w:proofErr w:type="spellEnd"/>
+      <w:r>
+        <w:rPr>
+          <w:highlight w:val="yellow"/>
+          <w:lang w:val="es-MX"/>
+        </w:rPr>
+        <w:t xml:space="preserve"> </w:t>
+      </w:r>
+      <w:proofErr w:type="spellStart"/>
+      <w:r>
+        <w:rPr>
+          <w:highlight w:val="yellow"/>
+          <w:lang w:val="es-MX"/>
+        </w:rPr>
+        <w:t>artisan</w:t>
+      </w:r>
+      <w:proofErr w:type="spellEnd"/>
+      <w:r>
+        <w:rPr>
+          <w:highlight w:val="yellow"/>
+          <w:lang w:val="es-MX"/>
+        </w:rPr>
+        <w:t xml:space="preserve"> </w:t>
+      </w:r>
+      <w:proofErr w:type="spellStart"/>
+      <w:r>
+        <w:rPr>
+          <w:highlight w:val="yellow"/>
+          <w:lang w:val="es-MX"/>
+        </w:rPr>
+        <w:t>make:factory</w:t>
+      </w:r>
+      <w:proofErr w:type="spellEnd"/>
+      <w:r>
+        <w:rPr>
+          <w:highlight w:val="yellow"/>
+          <w:lang w:val="es-MX"/>
+        </w:rPr>
+        <w:t xml:space="preserve"> </w:t>
+      </w:r>
+      <w:proofErr w:type="spellStart"/>
+      <w:r>
+        <w:rPr>
+          <w:highlight w:val="yellow"/>
+          <w:lang w:val="es-MX"/>
+        </w:rPr>
+        <w:t>CursoFactory</w:t>
+      </w:r>
+      <w:proofErr w:type="spellEnd"/>
+      <w:r>
+        <w:rPr>
+          <w:highlight w:val="yellow"/>
+          <w:lang w:val="es-MX"/>
+        </w:rPr>
+        <w:t xml:space="preserve"> --</w:t>
+      </w:r>
+      <w:proofErr w:type="spellStart"/>
+      <w:r>
+        <w:rPr>
+          <w:highlight w:val="yellow"/>
+          <w:lang w:val="es-MX"/>
+        </w:rPr>
+        <w:t>model</w:t>
+      </w:r>
+      <w:proofErr w:type="spellEnd"/>
+      <w:r>
+        <w:rPr>
+          <w:highlight w:val="yellow"/>
+          <w:lang w:val="es-MX"/>
+        </w:rPr>
+        <w:t>=Curso</w:t>
+      </w:r>
+    </w:p>
+    <w:p>
+      <w:pPr>
+        <w:rPr>
+          <w:lang w:val="es-MX"/>
+        </w:rPr>
+      </w:pPr>
+      <w:r>
+        <w:rPr>
+          <w:highlight w:val="green"/>
+          <w:lang w:val="es-MX"/>
+        </w:rPr>
+        <w:t xml:space="preserve">se crea </w:t>
+      </w:r>
+      <w:proofErr w:type="spellStart"/>
+      <w:r>
+        <w:rPr>
+          <w:highlight w:val="green"/>
+          <w:lang w:val="es-MX"/>
+        </w:rPr>
+        <w:t>crea</w:t>
+      </w:r>
+      <w:proofErr w:type="spellEnd"/>
+      <w:r>
+        <w:rPr>
+          <w:highlight w:val="green"/>
+          <w:lang w:val="es-MX"/>
+        </w:rPr>
+        <w:t xml:space="preserve"> el </w:t>
+      </w:r>
+      <w:proofErr w:type="spellStart"/>
+      <w:r>
+        <w:rPr>
+          <w:highlight w:val="green"/>
+          <w:lang w:val="es-MX"/>
+        </w:rPr>
+        <w:t>factory</w:t>
+      </w:r>
+      <w:proofErr w:type="spellEnd"/>
+      <w:r>
+        <w:rPr>
+          <w:highlight w:val="green"/>
+          <w:lang w:val="es-MX"/>
+        </w:rPr>
+        <w:t xml:space="preserve"> con información que </w:t>
+      </w:r>
+      <w:proofErr w:type="spellStart"/>
+      <w:r>
+        <w:rPr>
+          <w:highlight w:val="green"/>
+          <w:lang w:val="es-MX"/>
+        </w:rPr>
+        <w:t>esta</w:t>
+      </w:r>
+      <w:proofErr w:type="spellEnd"/>
+      <w:r>
+        <w:rPr>
+          <w:highlight w:val="green"/>
+          <w:lang w:val="es-MX"/>
+        </w:rPr>
+        <w:t xml:space="preserve"> en la tabla</w:t>
+      </w:r>
+    </w:p>
+    <w:p>
+      <w:pPr>
+        <w:shd w:val="clear" w:color="auto" w:fill="1E1E1E"/>
+        <w:spacing w:after="0" w:line="285" w:lineRule="atLeast"/>
+        <w:rPr>
+          <w:rFonts w:ascii="Consolas" w:eastAsia="Times New Roman" w:hAnsi="Consolas" w:cs="Times New Roman"/>
+          <w:color w:val="C5C8C6"/>
+          <w:sz w:val="21"/>
+          <w:szCs w:val="21"/>
+          <w:lang w:eastAsia="es-CO"/>
+        </w:rPr>
+      </w:pPr>
+      <w:r>
+        <w:rPr>
+          <w:rFonts w:ascii="Consolas" w:eastAsia="Times New Roman" w:hAnsi="Consolas" w:cs="Times New Roman"/>
+          <w:color w:val="D08442"/>
+          <w:sz w:val="21"/>
+          <w:szCs w:val="21"/>
+          <w:lang w:eastAsia="es-CO"/>
+        </w:rPr>
+        <w:t>&lt;?</w:t>
+      </w:r>
+      <w:proofErr w:type="spellStart"/>
+      <w:r>
+        <w:rPr>
+          <w:rFonts w:ascii="Consolas" w:eastAsia="Times New Roman" w:hAnsi="Consolas" w:cs="Times New Roman"/>
+          <w:color w:val="D08442"/>
+          <w:sz w:val="21"/>
+          <w:szCs w:val="21"/>
+          <w:lang w:eastAsia="es-CO"/>
+        </w:rPr>
+        <w:t>php</w:t>
+      </w:r>
+      <w:proofErr w:type="spellEnd"/>
+    </w:p>
+    <w:p>
+      <w:pPr>
+        <w:shd w:val="clear" w:color="auto" w:fill="1E1E1E"/>
+        <w:spacing w:after="0" w:line="285" w:lineRule="atLeast"/>
+        <w:rPr>
+          <w:rFonts w:ascii="Consolas" w:eastAsia="Times New Roman" w:hAnsi="Consolas" w:cs="Times New Roman"/>
+          <w:color w:val="C5C8C6"/>
+          <w:sz w:val="21"/>
+          <w:szCs w:val="21"/>
+          <w:lang w:eastAsia="es-CO"/>
+        </w:rPr>
+      </w:pPr>
+    </w:p>
+    <w:p>
+      <w:pPr>
+        <w:shd w:val="clear" w:color="auto" w:fill="1E1E1E"/>
+        <w:spacing w:after="0" w:line="285" w:lineRule="atLeast"/>
+        <w:rPr>
+          <w:rFonts w:ascii="Consolas" w:eastAsia="Times New Roman" w:hAnsi="Consolas" w:cs="Times New Roman"/>
+          <w:color w:val="C5C8C6"/>
+          <w:sz w:val="21"/>
+          <w:szCs w:val="21"/>
+          <w:lang w:eastAsia="es-CO"/>
+        </w:rPr>
+      </w:pPr>
+      <w:proofErr w:type="spellStart"/>
+      <w:r>
+        <w:rPr>
+          <w:rFonts w:ascii="Consolas" w:eastAsia="Times New Roman" w:hAnsi="Consolas" w:cs="Times New Roman"/>
+          <w:color w:val="676867"/>
+          <w:sz w:val="21"/>
+          <w:szCs w:val="21"/>
+          <w:lang w:eastAsia="es-CO"/>
+        </w:rPr>
+        <w:t>namespace</w:t>
+      </w:r>
+      <w:proofErr w:type="spellEnd"/>
+      <w:r>
+        <w:rPr>
+          <w:rFonts w:ascii="Consolas" w:eastAsia="Times New Roman" w:hAnsi="Consolas" w:cs="Times New Roman"/>
+          <w:color w:val="C5C8C6"/>
+          <w:sz w:val="21"/>
+          <w:szCs w:val="21"/>
+          <w:lang w:eastAsia="es-CO"/>
+        </w:rPr>
+        <w:t xml:space="preserve"> </w:t>
+      </w:r>
+      <w:proofErr w:type="spellStart"/>
+      <w:r>
+        <w:rPr>
+          <w:rFonts w:ascii="Consolas" w:eastAsia="Times New Roman" w:hAnsi="Consolas" w:cs="Times New Roman"/>
+          <w:color w:val="9B0000"/>
+          <w:sz w:val="21"/>
+          <w:szCs w:val="21"/>
+          <w:lang w:eastAsia="es-CO"/>
+        </w:rPr>
+        <w:t>Database</w:t>
+      </w:r>
+      <w:proofErr w:type="spellEnd"/>
+      <w:r>
+        <w:rPr>
+          <w:rFonts w:ascii="Consolas" w:eastAsia="Times New Roman" w:hAnsi="Consolas" w:cs="Times New Roman"/>
+          <w:color w:val="9B0000"/>
+          <w:sz w:val="21"/>
+          <w:szCs w:val="21"/>
+          <w:lang w:eastAsia="es-CO"/>
+        </w:rPr>
+        <w:t>\</w:t>
+      </w:r>
+      <w:proofErr w:type="spellStart"/>
+      <w:r>
+        <w:rPr>
+          <w:rFonts w:ascii="Consolas" w:eastAsia="Times New Roman" w:hAnsi="Consolas" w:cs="Times New Roman"/>
+          <w:color w:val="9B0000"/>
+          <w:sz w:val="21"/>
+          <w:szCs w:val="21"/>
+          <w:lang w:eastAsia="es-CO"/>
+        </w:rPr>
+        <w:t>Factories</w:t>
+      </w:r>
+      <w:proofErr w:type="spellEnd"/>
+      <w:r>
+        <w:rPr>
+          <w:rFonts w:ascii="Consolas" w:eastAsia="Times New Roman" w:hAnsi="Consolas" w:cs="Times New Roman"/>
+          <w:color w:val="C5C8C6"/>
+          <w:sz w:val="21"/>
+          <w:szCs w:val="21"/>
+          <w:lang w:eastAsia="es-CO"/>
+        </w:rPr>
+        <w:t>;</w:t>
+      </w:r>
+    </w:p>
+    <w:p>
+      <w:pPr>
+        <w:shd w:val="clear" w:color="auto" w:fill="1E1E1E"/>
+        <w:spacing w:after="0" w:line="285" w:lineRule="atLeast"/>
+        <w:rPr>
+          <w:rFonts w:ascii="Consolas" w:eastAsia="Times New Roman" w:hAnsi="Consolas" w:cs="Times New Roman"/>
+          <w:color w:val="C5C8C6"/>
+          <w:sz w:val="21"/>
+          <w:szCs w:val="21"/>
+          <w:lang w:eastAsia="es-CO"/>
+        </w:rPr>
+      </w:pPr>
+    </w:p>
+    <w:p>
+      <w:pPr>
+        <w:shd w:val="clear" w:color="auto" w:fill="1E1E1E"/>
+        <w:spacing w:after="0" w:line="285" w:lineRule="atLeast"/>
+        <w:rPr>
+          <w:rFonts w:ascii="Consolas" w:eastAsia="Times New Roman" w:hAnsi="Consolas" w:cs="Times New Roman"/>
+          <w:color w:val="C5C8C6"/>
+          <w:sz w:val="21"/>
+          <w:szCs w:val="21"/>
+          <w:lang w:eastAsia="es-CO"/>
+        </w:rPr>
+      </w:pPr>
+      <w:r>
+        <w:rPr>
+          <w:rFonts w:ascii="Consolas" w:eastAsia="Times New Roman" w:hAnsi="Consolas" w:cs="Times New Roman"/>
+          <w:color w:val="676867"/>
+          <w:sz w:val="21"/>
+          <w:szCs w:val="21"/>
+          <w:lang w:eastAsia="es-CO"/>
+        </w:rPr>
+        <w:t>use</w:t>
+      </w:r>
+      <w:r>
+        <w:rPr>
+          <w:rFonts w:ascii="Consolas" w:eastAsia="Times New Roman" w:hAnsi="Consolas" w:cs="Times New Roman"/>
+          <w:color w:val="C5C8C6"/>
+          <w:sz w:val="21"/>
+          <w:szCs w:val="21"/>
+          <w:lang w:eastAsia="es-CO"/>
+        </w:rPr>
+        <w:t xml:space="preserve"> </w:t>
+      </w:r>
+      <w:r>
+        <w:rPr>
+          <w:rFonts w:ascii="Consolas" w:eastAsia="Times New Roman" w:hAnsi="Consolas" w:cs="Times New Roman"/>
+          <w:color w:val="C7444A"/>
+          <w:sz w:val="21"/>
+          <w:szCs w:val="21"/>
+          <w:lang w:eastAsia="es-CO"/>
+        </w:rPr>
+        <w:t>App\</w:t>
+      </w:r>
+      <w:proofErr w:type="spellStart"/>
+      <w:r>
+        <w:rPr>
+          <w:rFonts w:ascii="Consolas" w:eastAsia="Times New Roman" w:hAnsi="Consolas" w:cs="Times New Roman"/>
+          <w:color w:val="C7444A"/>
+          <w:sz w:val="21"/>
+          <w:szCs w:val="21"/>
+          <w:lang w:eastAsia="es-CO"/>
+        </w:rPr>
+        <w:t>Models</w:t>
+      </w:r>
+      <w:proofErr w:type="spellEnd"/>
+      <w:r>
+        <w:rPr>
+          <w:rFonts w:ascii="Consolas" w:eastAsia="Times New Roman" w:hAnsi="Consolas" w:cs="Times New Roman"/>
+          <w:color w:val="C7444A"/>
+          <w:sz w:val="21"/>
+          <w:szCs w:val="21"/>
+          <w:lang w:eastAsia="es-CO"/>
+        </w:rPr>
+        <w:t>\Curso</w:t>
+      </w:r>
+      <w:r>
+        <w:rPr>
+          <w:rFonts w:ascii="Consolas" w:eastAsia="Times New Roman" w:hAnsi="Consolas" w:cs="Times New Roman"/>
+          <w:color w:val="C5C8C6"/>
+          <w:sz w:val="21"/>
+          <w:szCs w:val="21"/>
+          <w:lang w:eastAsia="es-CO"/>
+        </w:rPr>
+        <w:t>;</w:t>
+      </w:r>
+    </w:p>
+    <w:p>
+      <w:pPr>
+        <w:shd w:val="clear" w:color="auto" w:fill="1E1E1E"/>
+        <w:spacing w:after="0" w:line="285" w:lineRule="atLeast"/>
+        <w:rPr>
+          <w:rFonts w:ascii="Consolas" w:eastAsia="Times New Roman" w:hAnsi="Consolas" w:cs="Times New Roman"/>
+          <w:color w:val="C5C8C6"/>
+          <w:sz w:val="21"/>
+          <w:szCs w:val="21"/>
+          <w:lang w:eastAsia="es-CO"/>
+        </w:rPr>
+      </w:pPr>
+      <w:r>
+        <w:rPr>
+          <w:rFonts w:ascii="Consolas" w:eastAsia="Times New Roman" w:hAnsi="Consolas" w:cs="Times New Roman"/>
+          <w:color w:val="676867"/>
+          <w:sz w:val="21"/>
+          <w:szCs w:val="21"/>
+          <w:lang w:eastAsia="es-CO"/>
+        </w:rPr>
+        <w:t>use</w:t>
+      </w:r>
+      <w:r>
+        <w:rPr>
+          <w:rFonts w:ascii="Consolas" w:eastAsia="Times New Roman" w:hAnsi="Consolas" w:cs="Times New Roman"/>
+          <w:color w:val="C5C8C6"/>
+          <w:sz w:val="21"/>
+          <w:szCs w:val="21"/>
+          <w:lang w:eastAsia="es-CO"/>
+        </w:rPr>
+        <w:t xml:space="preserve"> </w:t>
+      </w:r>
+      <w:proofErr w:type="spellStart"/>
+      <w:r>
+        <w:rPr>
+          <w:rFonts w:ascii="Consolas" w:eastAsia="Times New Roman" w:hAnsi="Consolas" w:cs="Times New Roman"/>
+          <w:color w:val="C7444A"/>
+          <w:sz w:val="21"/>
+          <w:szCs w:val="21"/>
+          <w:lang w:eastAsia="es-CO"/>
+        </w:rPr>
+        <w:t>Illuminate</w:t>
+      </w:r>
+      <w:proofErr w:type="spellEnd"/>
+      <w:r>
+        <w:rPr>
+          <w:rFonts w:ascii="Consolas" w:eastAsia="Times New Roman" w:hAnsi="Consolas" w:cs="Times New Roman"/>
+          <w:color w:val="C7444A"/>
+          <w:sz w:val="21"/>
+          <w:szCs w:val="21"/>
+          <w:lang w:eastAsia="es-CO"/>
+        </w:rPr>
+        <w:t>\</w:t>
+      </w:r>
+      <w:proofErr w:type="spellStart"/>
+      <w:r>
+        <w:rPr>
+          <w:rFonts w:ascii="Consolas" w:eastAsia="Times New Roman" w:hAnsi="Consolas" w:cs="Times New Roman"/>
+          <w:color w:val="C7444A"/>
+          <w:sz w:val="21"/>
+          <w:szCs w:val="21"/>
+          <w:lang w:eastAsia="es-CO"/>
+        </w:rPr>
+        <w:t>Database</w:t>
+      </w:r>
+      <w:proofErr w:type="spellEnd"/>
+      <w:r>
+        <w:rPr>
+          <w:rFonts w:ascii="Consolas" w:eastAsia="Times New Roman" w:hAnsi="Consolas" w:cs="Times New Roman"/>
+          <w:color w:val="C7444A"/>
+          <w:sz w:val="21"/>
+          <w:szCs w:val="21"/>
+          <w:lang w:eastAsia="es-CO"/>
+        </w:rPr>
+        <w:t>\</w:t>
+      </w:r>
+      <w:proofErr w:type="spellStart"/>
+      <w:r>
+        <w:rPr>
+          <w:rFonts w:ascii="Consolas" w:eastAsia="Times New Roman" w:hAnsi="Consolas" w:cs="Times New Roman"/>
+          <w:color w:val="C7444A"/>
+          <w:sz w:val="21"/>
+          <w:szCs w:val="21"/>
+          <w:lang w:eastAsia="es-CO"/>
+        </w:rPr>
+        <w:t>Eloquent</w:t>
+      </w:r>
+      <w:proofErr w:type="spellEnd"/>
+      <w:r>
+        <w:rPr>
+          <w:rFonts w:ascii="Consolas" w:eastAsia="Times New Roman" w:hAnsi="Consolas" w:cs="Times New Roman"/>
+          <w:color w:val="C7444A"/>
+          <w:sz w:val="21"/>
+          <w:szCs w:val="21"/>
+          <w:lang w:eastAsia="es-CO"/>
+        </w:rPr>
+        <w:t>\</w:t>
+      </w:r>
+      <w:proofErr w:type="spellStart"/>
+      <w:r>
+        <w:rPr>
+          <w:rFonts w:ascii="Consolas" w:eastAsia="Times New Roman" w:hAnsi="Consolas" w:cs="Times New Roman"/>
+          <w:color w:val="C7444A"/>
+          <w:sz w:val="21"/>
+          <w:szCs w:val="21"/>
+          <w:lang w:eastAsia="es-CO"/>
+        </w:rPr>
+        <w:t>Factories</w:t>
+      </w:r>
+      <w:proofErr w:type="spellEnd"/>
+      <w:r>
+        <w:rPr>
+          <w:rFonts w:ascii="Consolas" w:eastAsia="Times New Roman" w:hAnsi="Consolas" w:cs="Times New Roman"/>
+          <w:color w:val="C7444A"/>
+          <w:sz w:val="21"/>
+          <w:szCs w:val="21"/>
+          <w:lang w:eastAsia="es-CO"/>
+        </w:rPr>
+        <w:t>\Factory</w:t>
+      </w:r>
+      <w:r>
+        <w:rPr>
+          <w:rFonts w:ascii="Consolas" w:eastAsia="Times New Roman" w:hAnsi="Consolas" w:cs="Times New Roman"/>
+          <w:color w:val="C5C8C6"/>
+          <w:sz w:val="21"/>
+          <w:szCs w:val="21"/>
+          <w:lang w:eastAsia="es-CO"/>
+        </w:rPr>
+        <w:t>;</w:t>
+      </w:r>
+    </w:p>
+    <w:p>
+      <w:pPr>
+        <w:shd w:val="clear" w:color="auto" w:fill="1E1E1E"/>
+        <w:spacing w:after="0" w:line="285" w:lineRule="atLeast"/>
+        <w:rPr>
+          <w:rFonts w:ascii="Consolas" w:eastAsia="Times New Roman" w:hAnsi="Consolas" w:cs="Times New Roman"/>
+          <w:color w:val="C5C8C6"/>
+          <w:sz w:val="21"/>
+          <w:szCs w:val="21"/>
+          <w:lang w:eastAsia="es-CO"/>
+        </w:rPr>
+      </w:pPr>
+    </w:p>
+    <w:p>
+      <w:pPr>
+        <w:shd w:val="clear" w:color="auto" w:fill="1E1E1E"/>
+        <w:spacing w:after="0" w:line="285" w:lineRule="atLeast"/>
+        <w:rPr>
+          <w:rFonts w:ascii="Consolas" w:eastAsia="Times New Roman" w:hAnsi="Consolas" w:cs="Times New Roman"/>
+          <w:color w:val="C5C8C6"/>
+          <w:sz w:val="21"/>
+          <w:szCs w:val="21"/>
+          <w:lang w:eastAsia="es-CO"/>
+        </w:rPr>
+      </w:pPr>
+      <w:proofErr w:type="spellStart"/>
+      <w:r>
+        <w:rPr>
+          <w:rFonts w:ascii="Consolas" w:eastAsia="Times New Roman" w:hAnsi="Consolas" w:cs="Times New Roman"/>
+          <w:color w:val="9872A2"/>
+          <w:sz w:val="21"/>
+          <w:szCs w:val="21"/>
+          <w:lang w:eastAsia="es-CO"/>
+        </w:rPr>
+        <w:t>class</w:t>
+      </w:r>
+      <w:proofErr w:type="spellEnd"/>
+      <w:r>
+        <w:rPr>
+          <w:rFonts w:ascii="Consolas" w:eastAsia="Times New Roman" w:hAnsi="Consolas" w:cs="Times New Roman"/>
+          <w:color w:val="C5C8C6"/>
+          <w:sz w:val="21"/>
+          <w:szCs w:val="21"/>
+          <w:lang w:eastAsia="es-CO"/>
+        </w:rPr>
+        <w:t xml:space="preserve"> </w:t>
+      </w:r>
+      <w:proofErr w:type="spellStart"/>
+      <w:r>
+        <w:rPr>
+          <w:rFonts w:ascii="Consolas" w:eastAsia="Times New Roman" w:hAnsi="Consolas" w:cs="Times New Roman"/>
+          <w:color w:val="9B0000"/>
+          <w:sz w:val="21"/>
+          <w:szCs w:val="21"/>
+          <w:lang w:eastAsia="es-CO"/>
+        </w:rPr>
+        <w:t>CursoFactory</w:t>
+      </w:r>
+      <w:proofErr w:type="spellEnd"/>
+      <w:r>
+        <w:rPr>
+          <w:rFonts w:ascii="Consolas" w:eastAsia="Times New Roman" w:hAnsi="Consolas" w:cs="Times New Roman"/>
+          <w:color w:val="C5C8C6"/>
+          <w:sz w:val="21"/>
+          <w:szCs w:val="21"/>
+          <w:lang w:eastAsia="es-CO"/>
+        </w:rPr>
+        <w:t xml:space="preserve"> </w:t>
+      </w:r>
+      <w:proofErr w:type="spellStart"/>
+      <w:r>
+        <w:rPr>
+          <w:rFonts w:ascii="Consolas" w:eastAsia="Times New Roman" w:hAnsi="Consolas" w:cs="Times New Roman"/>
+          <w:color w:val="9872A2"/>
+          <w:sz w:val="21"/>
+          <w:szCs w:val="21"/>
+          <w:lang w:eastAsia="es-CO"/>
+        </w:rPr>
+        <w:t>extends</w:t>
+      </w:r>
+      <w:proofErr w:type="spellEnd"/>
+      <w:r>
+        <w:rPr>
+          <w:rFonts w:ascii="Consolas" w:eastAsia="Times New Roman" w:hAnsi="Consolas" w:cs="Times New Roman"/>
+          <w:color w:val="C5C8C6"/>
+          <w:sz w:val="21"/>
+          <w:szCs w:val="21"/>
+          <w:lang w:eastAsia="es-CO"/>
+        </w:rPr>
+        <w:t xml:space="preserve"> </w:t>
+      </w:r>
+      <w:r>
+        <w:rPr>
+          <w:rFonts w:ascii="Consolas" w:eastAsia="Times New Roman" w:hAnsi="Consolas" w:cs="Times New Roman"/>
+          <w:color w:val="C7444A"/>
+          <w:sz w:val="21"/>
+          <w:szCs w:val="21"/>
+          <w:lang w:eastAsia="es-CO"/>
+        </w:rPr>
+        <w:t>Factory</w:t>
+      </w:r>
+    </w:p>
+    <w:p>
+      <w:pPr>
+        <w:shd w:val="clear" w:color="auto" w:fill="1E1E1E"/>
+        <w:spacing w:after="0" w:line="285" w:lineRule="atLeast"/>
+        <w:rPr>
+          <w:rFonts w:ascii="Consolas" w:eastAsia="Times New Roman" w:hAnsi="Consolas" w:cs="Times New Roman"/>
+          <w:color w:val="C5C8C6"/>
+          <w:sz w:val="21"/>
+          <w:szCs w:val="21"/>
+          <w:lang w:eastAsia="es-CO"/>
+        </w:rPr>
+      </w:pPr>
+      <w:r>
+        <w:rPr>
+          <w:rFonts w:ascii="Consolas" w:eastAsia="Times New Roman" w:hAnsi="Consolas" w:cs="Times New Roman"/>
+          <w:color w:val="C5C8C6"/>
+          <w:sz w:val="21"/>
+          <w:szCs w:val="21"/>
+          <w:lang w:eastAsia="es-CO"/>
+        </w:rPr>
+        <w:t>{</w:t>
+      </w:r>
+    </w:p>
+    <w:p>
+      <w:pPr>
+        <w:shd w:val="clear" w:color="auto" w:fill="1E1E1E"/>
+        <w:spacing w:after="0" w:line="285" w:lineRule="atLeast"/>
+        <w:rPr>
+          <w:rFonts w:ascii="Consolas" w:eastAsia="Times New Roman" w:hAnsi="Consolas" w:cs="Times New Roman"/>
+          <w:color w:val="C5C8C6"/>
+          <w:sz w:val="21"/>
+          <w:szCs w:val="21"/>
+          <w:lang w:eastAsia="es-CO"/>
+        </w:rPr>
+      </w:pPr>
+    </w:p>
+    <w:p>
+      <w:pPr>
+        <w:shd w:val="clear" w:color="auto" w:fill="1E1E1E"/>
+        <w:spacing w:after="0" w:line="285" w:lineRule="atLeast"/>
+        <w:rPr>
+          <w:rFonts w:ascii="Consolas" w:eastAsia="Times New Roman" w:hAnsi="Consolas" w:cs="Times New Roman"/>
+          <w:color w:val="C5C8C6"/>
+          <w:sz w:val="21"/>
+          <w:szCs w:val="21"/>
+          <w:lang w:eastAsia="es-CO"/>
+        </w:rPr>
+      </w:pPr>
+      <w:r>
+        <w:rPr>
+          <w:rFonts w:ascii="Consolas" w:eastAsia="Times New Roman" w:hAnsi="Consolas" w:cs="Times New Roman"/>
+          <w:color w:val="C5C8C6"/>
+          <w:sz w:val="21"/>
+          <w:szCs w:val="21"/>
+          <w:lang w:eastAsia="es-CO"/>
+        </w:rPr>
+        <w:t xml:space="preserve">    </w:t>
+      </w:r>
+      <w:proofErr w:type="spellStart"/>
+      <w:r>
+        <w:rPr>
+          <w:rFonts w:ascii="Consolas" w:eastAsia="Times New Roman" w:hAnsi="Consolas" w:cs="Times New Roman"/>
+          <w:color w:val="9872A2"/>
+          <w:sz w:val="21"/>
+          <w:szCs w:val="21"/>
+          <w:lang w:eastAsia="es-CO"/>
+        </w:rPr>
+        <w:t>protected</w:t>
+      </w:r>
+      <w:proofErr w:type="spellEnd"/>
+      <w:r>
+        <w:rPr>
+          <w:rFonts w:ascii="Consolas" w:eastAsia="Times New Roman" w:hAnsi="Consolas" w:cs="Times New Roman"/>
+          <w:color w:val="C5C8C6"/>
+          <w:sz w:val="21"/>
+          <w:szCs w:val="21"/>
+          <w:lang w:eastAsia="es-CO"/>
+        </w:rPr>
+        <w:t xml:space="preserve"> </w:t>
+      </w:r>
+      <w:r>
+        <w:rPr>
+          <w:rFonts w:ascii="Consolas" w:eastAsia="Times New Roman" w:hAnsi="Consolas" w:cs="Times New Roman"/>
+          <w:color w:val="6089B4"/>
+          <w:sz w:val="21"/>
+          <w:szCs w:val="21"/>
+          <w:lang w:eastAsia="es-CO"/>
+        </w:rPr>
+        <w:t>$</w:t>
+      </w:r>
+      <w:proofErr w:type="spellStart"/>
+      <w:r>
+        <w:rPr>
+          <w:rFonts w:ascii="Consolas" w:eastAsia="Times New Roman" w:hAnsi="Consolas" w:cs="Times New Roman"/>
+          <w:color w:val="6089B4"/>
+          <w:sz w:val="21"/>
+          <w:szCs w:val="21"/>
+          <w:lang w:eastAsia="es-CO"/>
+        </w:rPr>
+        <w:t>model</w:t>
+      </w:r>
+      <w:proofErr w:type="spellEnd"/>
+      <w:r>
+        <w:rPr>
+          <w:rFonts w:ascii="Consolas" w:eastAsia="Times New Roman" w:hAnsi="Consolas" w:cs="Times New Roman"/>
+          <w:color w:val="C5C8C6"/>
+          <w:sz w:val="21"/>
+          <w:szCs w:val="21"/>
+          <w:lang w:eastAsia="es-CO"/>
+        </w:rPr>
+        <w:t xml:space="preserve"> </w:t>
+      </w:r>
+      <w:r>
+        <w:rPr>
+          <w:rFonts w:ascii="Consolas" w:eastAsia="Times New Roman" w:hAnsi="Consolas" w:cs="Times New Roman"/>
+          <w:color w:val="676867"/>
+          <w:sz w:val="21"/>
+          <w:szCs w:val="21"/>
+          <w:lang w:eastAsia="es-CO"/>
+        </w:rPr>
+        <w:t>=</w:t>
+      </w:r>
+      <w:r>
+        <w:rPr>
+          <w:rFonts w:ascii="Consolas" w:eastAsia="Times New Roman" w:hAnsi="Consolas" w:cs="Times New Roman"/>
+          <w:color w:val="C5C8C6"/>
+          <w:sz w:val="21"/>
+          <w:szCs w:val="21"/>
+          <w:lang w:eastAsia="es-CO"/>
+        </w:rPr>
+        <w:t xml:space="preserve"> </w:t>
+      </w:r>
+      <w:r>
+        <w:rPr>
+          <w:rFonts w:ascii="Consolas" w:eastAsia="Times New Roman" w:hAnsi="Consolas" w:cs="Times New Roman"/>
+          <w:color w:val="C7444A"/>
+          <w:sz w:val="21"/>
+          <w:szCs w:val="21"/>
+          <w:lang w:eastAsia="es-CO"/>
+        </w:rPr>
+        <w:t>Curso</w:t>
+      </w:r>
+      <w:r>
+        <w:rPr>
+          <w:rFonts w:ascii="Consolas" w:eastAsia="Times New Roman" w:hAnsi="Consolas" w:cs="Times New Roman"/>
+          <w:color w:val="676867"/>
+          <w:sz w:val="21"/>
+          <w:szCs w:val="21"/>
+          <w:lang w:eastAsia="es-CO"/>
+        </w:rPr>
+        <w:t>::</w:t>
+      </w:r>
+      <w:proofErr w:type="spellStart"/>
+      <w:r>
+        <w:rPr>
+          <w:rFonts w:ascii="Consolas" w:eastAsia="Times New Roman" w:hAnsi="Consolas" w:cs="Times New Roman"/>
+          <w:color w:val="676867"/>
+          <w:sz w:val="21"/>
+          <w:szCs w:val="21"/>
+          <w:lang w:eastAsia="es-CO"/>
+        </w:rPr>
+        <w:t>class</w:t>
+      </w:r>
+      <w:proofErr w:type="spellEnd"/>
+      <w:r>
+        <w:rPr>
+          <w:rFonts w:ascii="Consolas" w:eastAsia="Times New Roman" w:hAnsi="Consolas" w:cs="Times New Roman"/>
+          <w:color w:val="C5C8C6"/>
+          <w:sz w:val="21"/>
+          <w:szCs w:val="21"/>
+          <w:lang w:eastAsia="es-CO"/>
+        </w:rPr>
+        <w:t>;</w:t>
+      </w:r>
+    </w:p>
+    <w:p>
+      <w:pPr>
+        <w:shd w:val="clear" w:color="auto" w:fill="1E1E1E"/>
+        <w:spacing w:after="0" w:line="285" w:lineRule="atLeast"/>
+        <w:rPr>
+          <w:rFonts w:ascii="Consolas" w:eastAsia="Times New Roman" w:hAnsi="Consolas" w:cs="Times New Roman"/>
+          <w:color w:val="C5C8C6"/>
+          <w:sz w:val="21"/>
+          <w:szCs w:val="21"/>
+          <w:lang w:eastAsia="es-CO"/>
+        </w:rPr>
+      </w:pPr>
+      <w:r>
+        <w:rPr>
+          <w:rFonts w:ascii="Consolas" w:eastAsia="Times New Roman" w:hAnsi="Consolas" w:cs="Times New Roman"/>
+          <w:color w:val="C5C8C6"/>
+          <w:sz w:val="21"/>
+          <w:szCs w:val="21"/>
+          <w:lang w:eastAsia="es-CO"/>
+        </w:rPr>
+        <w:t xml:space="preserve">    </w:t>
+      </w:r>
+      <w:r>
+        <w:rPr>
+          <w:rFonts w:ascii="Consolas" w:eastAsia="Times New Roman" w:hAnsi="Consolas" w:cs="Times New Roman"/>
+          <w:color w:val="9A9B99"/>
+          <w:sz w:val="21"/>
+          <w:szCs w:val="21"/>
+          <w:lang w:eastAsia="es-CO"/>
+        </w:rPr>
+        <w:t>/**</w:t>
+      </w:r>
+    </w:p>
+    <w:p>
+      <w:pPr>
+        <w:shd w:val="clear" w:color="auto" w:fill="1E1E1E"/>
+        <w:spacing w:after="0" w:line="285" w:lineRule="atLeast"/>
+        <w:rPr>
+          <w:rFonts w:ascii="Consolas" w:eastAsia="Times New Roman" w:hAnsi="Consolas" w:cs="Times New Roman"/>
+          <w:color w:val="C5C8C6"/>
+          <w:sz w:val="21"/>
+          <w:szCs w:val="21"/>
+          <w:lang w:eastAsia="es-CO"/>
+        </w:rPr>
+      </w:pPr>
+      <w:r>
+        <w:rPr>
+          <w:rFonts w:ascii="Consolas" w:eastAsia="Times New Roman" w:hAnsi="Consolas" w:cs="Times New Roman"/>
+          <w:color w:val="9A9B99"/>
+          <w:sz w:val="21"/>
+          <w:szCs w:val="21"/>
+          <w:lang w:eastAsia="es-CO"/>
+        </w:rPr>
+        <w:t xml:space="preserve">     * Define </w:t>
+      </w:r>
+      <w:proofErr w:type="spellStart"/>
+      <w:r>
+        <w:rPr>
+          <w:rFonts w:ascii="Consolas" w:eastAsia="Times New Roman" w:hAnsi="Consolas" w:cs="Times New Roman"/>
+          <w:color w:val="9A9B99"/>
+          <w:sz w:val="21"/>
+          <w:szCs w:val="21"/>
+          <w:lang w:eastAsia="es-CO"/>
+        </w:rPr>
+        <w:t>the</w:t>
+      </w:r>
+      <w:proofErr w:type="spellEnd"/>
+      <w:r>
+        <w:rPr>
+          <w:rFonts w:ascii="Consolas" w:eastAsia="Times New Roman" w:hAnsi="Consolas" w:cs="Times New Roman"/>
+          <w:color w:val="9A9B99"/>
+          <w:sz w:val="21"/>
+          <w:szCs w:val="21"/>
+          <w:lang w:eastAsia="es-CO"/>
+        </w:rPr>
+        <w:t xml:space="preserve"> </w:t>
+      </w:r>
+      <w:proofErr w:type="spellStart"/>
+      <w:r>
+        <w:rPr>
+          <w:rFonts w:ascii="Consolas" w:eastAsia="Times New Roman" w:hAnsi="Consolas" w:cs="Times New Roman"/>
+          <w:color w:val="9A9B99"/>
+          <w:sz w:val="21"/>
+          <w:szCs w:val="21"/>
+          <w:lang w:eastAsia="es-CO"/>
+        </w:rPr>
+        <w:t>model's</w:t>
+      </w:r>
+      <w:proofErr w:type="spellEnd"/>
+      <w:r>
+        <w:rPr>
+          <w:rFonts w:ascii="Consolas" w:eastAsia="Times New Roman" w:hAnsi="Consolas" w:cs="Times New Roman"/>
+          <w:color w:val="9A9B99"/>
+          <w:sz w:val="21"/>
+          <w:szCs w:val="21"/>
+          <w:lang w:eastAsia="es-CO"/>
+        </w:rPr>
+        <w:t xml:space="preserve"> default </w:t>
+      </w:r>
+      <w:proofErr w:type="spellStart"/>
+      <w:r>
+        <w:rPr>
+          <w:rFonts w:ascii="Consolas" w:eastAsia="Times New Roman" w:hAnsi="Consolas" w:cs="Times New Roman"/>
+          <w:color w:val="9A9B99"/>
+          <w:sz w:val="21"/>
+          <w:szCs w:val="21"/>
+          <w:lang w:eastAsia="es-CO"/>
+        </w:rPr>
+        <w:t>state</w:t>
+      </w:r>
+      <w:proofErr w:type="spellEnd"/>
+      <w:r>
+        <w:rPr>
+          <w:rFonts w:ascii="Consolas" w:eastAsia="Times New Roman" w:hAnsi="Consolas" w:cs="Times New Roman"/>
+          <w:color w:val="9A9B99"/>
+          <w:sz w:val="21"/>
+          <w:szCs w:val="21"/>
+          <w:lang w:eastAsia="es-CO"/>
+        </w:rPr>
+        <w:t>.</w:t>
+      </w:r>
+    </w:p>
+    <w:p>
+      <w:pPr>
+        <w:shd w:val="clear" w:color="auto" w:fill="1E1E1E"/>
+        <w:spacing w:after="0" w:line="285" w:lineRule="atLeast"/>
+        <w:rPr>
+          <w:rFonts w:ascii="Consolas" w:eastAsia="Times New Roman" w:hAnsi="Consolas" w:cs="Times New Roman"/>
+          <w:color w:val="C5C8C6"/>
+          <w:sz w:val="21"/>
+          <w:szCs w:val="21"/>
+          <w:lang w:eastAsia="es-CO"/>
+        </w:rPr>
+      </w:pPr>
+      <w:r>
+        <w:rPr>
+          <w:rFonts w:ascii="Consolas" w:eastAsia="Times New Roman" w:hAnsi="Consolas" w:cs="Times New Roman"/>
+          <w:color w:val="9A9B99"/>
+          <w:sz w:val="21"/>
+          <w:szCs w:val="21"/>
+          <w:lang w:eastAsia="es-CO"/>
+        </w:rPr>
+        <w:t>     *</w:t>
+      </w:r>
+    </w:p>
+    <w:p>
+      <w:pPr>
+        <w:shd w:val="clear" w:color="auto" w:fill="1E1E1E"/>
+        <w:spacing w:after="0" w:line="285" w:lineRule="atLeast"/>
+        <w:rPr>
+          <w:rFonts w:ascii="Consolas" w:eastAsia="Times New Roman" w:hAnsi="Consolas" w:cs="Times New Roman"/>
+          <w:color w:val="C5C8C6"/>
+          <w:sz w:val="21"/>
+          <w:szCs w:val="21"/>
+          <w:lang w:eastAsia="es-CO"/>
+        </w:rPr>
+      </w:pPr>
+      <w:r>
+        <w:rPr>
+          <w:rFonts w:ascii="Consolas" w:eastAsia="Times New Roman" w:hAnsi="Consolas" w:cs="Times New Roman"/>
+          <w:color w:val="9A9B99"/>
+          <w:sz w:val="21"/>
+          <w:szCs w:val="21"/>
+          <w:lang w:eastAsia="es-CO"/>
+        </w:rPr>
+        <w:t xml:space="preserve">     * </w:t>
+      </w:r>
+      <w:r>
+        <w:rPr>
+          <w:rFonts w:ascii="Consolas" w:eastAsia="Times New Roman" w:hAnsi="Consolas" w:cs="Times New Roman"/>
+          <w:color w:val="676867"/>
+          <w:sz w:val="21"/>
+          <w:szCs w:val="21"/>
+          <w:lang w:eastAsia="es-CO"/>
+        </w:rPr>
+        <w:t>@return</w:t>
+      </w:r>
+      <w:r>
+        <w:rPr>
+          <w:rFonts w:ascii="Consolas" w:eastAsia="Times New Roman" w:hAnsi="Consolas" w:cs="Times New Roman"/>
+          <w:color w:val="9A9B99"/>
+          <w:sz w:val="21"/>
+          <w:szCs w:val="21"/>
+          <w:lang w:eastAsia="es-CO"/>
+        </w:rPr>
+        <w:t xml:space="preserve"> </w:t>
+      </w:r>
+      <w:r>
+        <w:rPr>
+          <w:rFonts w:ascii="Consolas" w:eastAsia="Times New Roman" w:hAnsi="Consolas" w:cs="Times New Roman"/>
+          <w:color w:val="676867"/>
+          <w:sz w:val="21"/>
+          <w:szCs w:val="21"/>
+          <w:lang w:eastAsia="es-CO"/>
+        </w:rPr>
+        <w:t>array</w:t>
+      </w:r>
+    </w:p>
+    <w:p>
+      <w:pPr>
+        <w:shd w:val="clear" w:color="auto" w:fill="1E1E1E"/>
+        <w:spacing w:after="0" w:line="285" w:lineRule="atLeast"/>
+        <w:rPr>
+          <w:rFonts w:ascii="Consolas" w:eastAsia="Times New Roman" w:hAnsi="Consolas" w:cs="Times New Roman"/>
+          <w:color w:val="C5C8C6"/>
+          <w:sz w:val="21"/>
+          <w:szCs w:val="21"/>
+          <w:lang w:eastAsia="es-CO"/>
+        </w:rPr>
+      </w:pPr>
+      <w:r>
+        <w:rPr>
+          <w:rFonts w:ascii="Consolas" w:eastAsia="Times New Roman" w:hAnsi="Consolas" w:cs="Times New Roman"/>
+          <w:color w:val="9A9B99"/>
+          <w:sz w:val="21"/>
+          <w:szCs w:val="21"/>
+          <w:lang w:eastAsia="es-CO"/>
+        </w:rPr>
+        <w:t>     */</w:t>
+      </w:r>
+    </w:p>
+    <w:p>
+      <w:pPr>
+        <w:shd w:val="clear" w:color="auto" w:fill="1E1E1E"/>
+        <w:spacing w:after="0" w:line="285" w:lineRule="atLeast"/>
+        <w:rPr>
+          <w:rFonts w:ascii="Consolas" w:eastAsia="Times New Roman" w:hAnsi="Consolas" w:cs="Times New Roman"/>
+          <w:color w:val="C5C8C6"/>
+          <w:sz w:val="21"/>
+          <w:szCs w:val="21"/>
+          <w:lang w:eastAsia="es-CO"/>
+        </w:rPr>
+      </w:pPr>
+      <w:r>
+        <w:rPr>
+          <w:rFonts w:ascii="Consolas" w:eastAsia="Times New Roman" w:hAnsi="Consolas" w:cs="Times New Roman"/>
+          <w:color w:val="C5C8C6"/>
+          <w:sz w:val="21"/>
+          <w:szCs w:val="21"/>
+          <w:lang w:eastAsia="es-CO"/>
+        </w:rPr>
+        <w:t xml:space="preserve">    </w:t>
+      </w:r>
+      <w:proofErr w:type="spellStart"/>
+      <w:r>
+        <w:rPr>
+          <w:rFonts w:ascii="Consolas" w:eastAsia="Times New Roman" w:hAnsi="Consolas" w:cs="Times New Roman"/>
+          <w:color w:val="9872A2"/>
+          <w:sz w:val="21"/>
+          <w:szCs w:val="21"/>
+          <w:lang w:eastAsia="es-CO"/>
+        </w:rPr>
+        <w:t>public</w:t>
+      </w:r>
+      <w:proofErr w:type="spellEnd"/>
+      <w:r>
+        <w:rPr>
+          <w:rFonts w:ascii="Consolas" w:eastAsia="Times New Roman" w:hAnsi="Consolas" w:cs="Times New Roman"/>
+          <w:color w:val="C5C8C6"/>
+          <w:sz w:val="21"/>
+          <w:szCs w:val="21"/>
+          <w:lang w:eastAsia="es-CO"/>
+        </w:rPr>
+        <w:t xml:space="preserve"> </w:t>
+      </w:r>
+      <w:proofErr w:type="spellStart"/>
+      <w:r>
+        <w:rPr>
+          <w:rFonts w:ascii="Consolas" w:eastAsia="Times New Roman" w:hAnsi="Consolas" w:cs="Times New Roman"/>
+          <w:color w:val="9872A2"/>
+          <w:sz w:val="21"/>
+          <w:szCs w:val="21"/>
+          <w:lang w:eastAsia="es-CO"/>
+        </w:rPr>
+        <w:t>function</w:t>
+      </w:r>
+      <w:proofErr w:type="spellEnd"/>
+      <w:r>
+        <w:rPr>
+          <w:rFonts w:ascii="Consolas" w:eastAsia="Times New Roman" w:hAnsi="Consolas" w:cs="Times New Roman"/>
+          <w:color w:val="C5C8C6"/>
+          <w:sz w:val="21"/>
+          <w:szCs w:val="21"/>
+          <w:lang w:eastAsia="es-CO"/>
+        </w:rPr>
+        <w:t xml:space="preserve"> </w:t>
+      </w:r>
+      <w:proofErr w:type="spellStart"/>
+      <w:r>
+        <w:rPr>
+          <w:rFonts w:ascii="Consolas" w:eastAsia="Times New Roman" w:hAnsi="Consolas" w:cs="Times New Roman"/>
+          <w:color w:val="CE6700"/>
+          <w:sz w:val="21"/>
+          <w:szCs w:val="21"/>
+          <w:lang w:eastAsia="es-CO"/>
+        </w:rPr>
+        <w:t>definition</w:t>
+      </w:r>
+      <w:proofErr w:type="spellEnd"/>
+      <w:r>
+        <w:rPr>
+          <w:rFonts w:ascii="Consolas" w:eastAsia="Times New Roman" w:hAnsi="Consolas" w:cs="Times New Roman"/>
+          <w:color w:val="C5C8C6"/>
+          <w:sz w:val="21"/>
+          <w:szCs w:val="21"/>
+          <w:lang w:eastAsia="es-CO"/>
+        </w:rPr>
+        <w:t>()</w:t>
+      </w:r>
+    </w:p>
+    <w:p>
+      <w:pPr>
+        <w:shd w:val="clear" w:color="auto" w:fill="1E1E1E"/>
+        <w:spacing w:after="0" w:line="285" w:lineRule="atLeast"/>
+        <w:rPr>
+          <w:rFonts w:ascii="Consolas" w:eastAsia="Times New Roman" w:hAnsi="Consolas" w:cs="Times New Roman"/>
+          <w:color w:val="C5C8C6"/>
+          <w:sz w:val="21"/>
+          <w:szCs w:val="21"/>
+          <w:lang w:eastAsia="es-CO"/>
+        </w:rPr>
+      </w:pPr>
+      <w:r>
+        <w:rPr>
+          <w:rFonts w:ascii="Consolas" w:eastAsia="Times New Roman" w:hAnsi="Consolas" w:cs="Times New Roman"/>
+          <w:color w:val="C5C8C6"/>
+          <w:sz w:val="21"/>
+          <w:szCs w:val="21"/>
+          <w:lang w:eastAsia="es-CO"/>
+        </w:rPr>
+        <w:t>    {</w:t>
+      </w:r>
+    </w:p>
+    <w:p>
+      <w:pPr>
+        <w:shd w:val="clear" w:color="auto" w:fill="1E1E1E"/>
+        <w:spacing w:after="0" w:line="285" w:lineRule="atLeast"/>
+        <w:rPr>
+          <w:rFonts w:ascii="Consolas" w:eastAsia="Times New Roman" w:hAnsi="Consolas" w:cs="Times New Roman"/>
+          <w:color w:val="C5C8C6"/>
+          <w:sz w:val="21"/>
+          <w:szCs w:val="21"/>
+          <w:lang w:eastAsia="es-CO"/>
+        </w:rPr>
+      </w:pPr>
+      <w:r>
+        <w:rPr>
+          <w:rFonts w:ascii="Consolas" w:eastAsia="Times New Roman" w:hAnsi="Consolas" w:cs="Times New Roman"/>
+          <w:color w:val="C5C8C6"/>
+          <w:sz w:val="21"/>
+          <w:szCs w:val="21"/>
+          <w:lang w:eastAsia="es-CO"/>
+        </w:rPr>
+        <w:t xml:space="preserve">        </w:t>
+      </w:r>
+      <w:proofErr w:type="spellStart"/>
+      <w:r>
+        <w:rPr>
+          <w:rFonts w:ascii="Consolas" w:eastAsia="Times New Roman" w:hAnsi="Consolas" w:cs="Times New Roman"/>
+          <w:color w:val="9872A2"/>
+          <w:sz w:val="21"/>
+          <w:szCs w:val="21"/>
+          <w:lang w:eastAsia="es-CO"/>
+        </w:rPr>
+        <w:t>return</w:t>
+      </w:r>
+      <w:proofErr w:type="spellEnd"/>
+      <w:r>
+        <w:rPr>
+          <w:rFonts w:ascii="Consolas" w:eastAsia="Times New Roman" w:hAnsi="Consolas" w:cs="Times New Roman"/>
+          <w:color w:val="C5C8C6"/>
+          <w:sz w:val="21"/>
+          <w:szCs w:val="21"/>
+          <w:lang w:eastAsia="es-CO"/>
+        </w:rPr>
+        <w:t xml:space="preserve"> [</w:t>
+      </w:r>
+    </w:p>
+    <w:p>
+      <w:pPr>
+        <w:shd w:val="clear" w:color="auto" w:fill="1E1E1E"/>
+        <w:spacing w:after="0" w:line="285" w:lineRule="atLeast"/>
+        <w:rPr>
+          <w:rFonts w:ascii="Consolas" w:eastAsia="Times New Roman" w:hAnsi="Consolas" w:cs="Times New Roman"/>
+          <w:color w:val="C5C8C6"/>
+          <w:sz w:val="21"/>
+          <w:szCs w:val="21"/>
+          <w:lang w:eastAsia="es-CO"/>
+        </w:rPr>
+      </w:pPr>
+      <w:r>
+        <w:rPr>
+          <w:rFonts w:ascii="Consolas" w:eastAsia="Times New Roman" w:hAnsi="Consolas" w:cs="Times New Roman"/>
+          <w:color w:val="C5C8C6"/>
+          <w:sz w:val="21"/>
+          <w:szCs w:val="21"/>
+          <w:lang w:eastAsia="es-CO"/>
+        </w:rPr>
+        <w:t xml:space="preserve">            </w:t>
+      </w:r>
+      <w:r>
+        <w:rPr>
+          <w:rFonts w:ascii="Consolas" w:eastAsia="Times New Roman" w:hAnsi="Consolas" w:cs="Times New Roman"/>
+          <w:color w:val="9AA83A"/>
+          <w:sz w:val="21"/>
+          <w:szCs w:val="21"/>
+          <w:lang w:eastAsia="es-CO"/>
+        </w:rPr>
+        <w:t>'</w:t>
+      </w:r>
+      <w:proofErr w:type="spellStart"/>
+      <w:r>
+        <w:rPr>
+          <w:rFonts w:ascii="Consolas" w:eastAsia="Times New Roman" w:hAnsi="Consolas" w:cs="Times New Roman"/>
+          <w:color w:val="9AA83A"/>
+          <w:sz w:val="21"/>
+          <w:szCs w:val="21"/>
+          <w:lang w:eastAsia="es-CO"/>
+        </w:rPr>
+        <w:t>name</w:t>
+      </w:r>
+      <w:proofErr w:type="spellEnd"/>
+      <w:r>
+        <w:rPr>
+          <w:rFonts w:ascii="Consolas" w:eastAsia="Times New Roman" w:hAnsi="Consolas" w:cs="Times New Roman"/>
+          <w:color w:val="9AA83A"/>
+          <w:sz w:val="21"/>
+          <w:szCs w:val="21"/>
+          <w:lang w:eastAsia="es-CO"/>
+        </w:rPr>
+        <w:t>'</w:t>
+      </w:r>
+      <w:r>
+        <w:rPr>
+          <w:rFonts w:ascii="Consolas" w:eastAsia="Times New Roman" w:hAnsi="Consolas" w:cs="Times New Roman"/>
+          <w:color w:val="C5C8C6"/>
+          <w:sz w:val="21"/>
+          <w:szCs w:val="21"/>
+          <w:lang w:eastAsia="es-CO"/>
+        </w:rPr>
+        <w:t xml:space="preserve"> </w:t>
+      </w:r>
+      <w:r>
+        <w:rPr>
+          <w:rFonts w:ascii="Consolas" w:eastAsia="Times New Roman" w:hAnsi="Consolas" w:cs="Times New Roman"/>
+          <w:color w:val="676867"/>
+          <w:sz w:val="21"/>
+          <w:szCs w:val="21"/>
+          <w:lang w:eastAsia="es-CO"/>
+        </w:rPr>
+        <w:t>=&gt;</w:t>
+      </w:r>
+      <w:r>
+        <w:rPr>
+          <w:rFonts w:ascii="Consolas" w:eastAsia="Times New Roman" w:hAnsi="Consolas" w:cs="Times New Roman"/>
+          <w:color w:val="C5C8C6"/>
+          <w:sz w:val="21"/>
+          <w:szCs w:val="21"/>
+          <w:lang w:eastAsia="es-CO"/>
+        </w:rPr>
+        <w:t xml:space="preserve"> </w:t>
+      </w:r>
+      <w:r>
+        <w:rPr>
+          <w:rFonts w:ascii="Consolas" w:eastAsia="Times New Roman" w:hAnsi="Consolas" w:cs="Times New Roman"/>
+          <w:color w:val="C7444A"/>
+          <w:sz w:val="21"/>
+          <w:szCs w:val="21"/>
+          <w:lang w:eastAsia="es-CO"/>
+        </w:rPr>
+        <w:t>$</w:t>
+      </w:r>
+      <w:proofErr w:type="spellStart"/>
+      <w:r>
+        <w:rPr>
+          <w:rFonts w:ascii="Consolas" w:eastAsia="Times New Roman" w:hAnsi="Consolas" w:cs="Times New Roman"/>
+          <w:color w:val="C7444A"/>
+          <w:sz w:val="21"/>
+          <w:szCs w:val="21"/>
+          <w:lang w:eastAsia="es-CO"/>
+        </w:rPr>
+        <w:t>this</w:t>
+      </w:r>
+      <w:proofErr w:type="spellEnd"/>
+      <w:r>
+        <w:rPr>
+          <w:rFonts w:ascii="Consolas" w:eastAsia="Times New Roman" w:hAnsi="Consolas" w:cs="Times New Roman"/>
+          <w:color w:val="676867"/>
+          <w:sz w:val="21"/>
+          <w:szCs w:val="21"/>
+          <w:lang w:eastAsia="es-CO"/>
+        </w:rPr>
+        <w:t>-&gt;</w:t>
+      </w:r>
+      <w:proofErr w:type="spellStart"/>
+      <w:r>
+        <w:rPr>
+          <w:rFonts w:ascii="Consolas" w:eastAsia="Times New Roman" w:hAnsi="Consolas" w:cs="Times New Roman"/>
+          <w:color w:val="9872A2"/>
+          <w:sz w:val="21"/>
+          <w:szCs w:val="21"/>
+          <w:lang w:eastAsia="es-CO"/>
+        </w:rPr>
+        <w:t>faker</w:t>
+      </w:r>
+      <w:proofErr w:type="spellEnd"/>
+      <w:r>
+        <w:rPr>
+          <w:rFonts w:ascii="Consolas" w:eastAsia="Times New Roman" w:hAnsi="Consolas" w:cs="Times New Roman"/>
+          <w:color w:val="676867"/>
+          <w:sz w:val="21"/>
+          <w:szCs w:val="21"/>
+          <w:lang w:eastAsia="es-CO"/>
+        </w:rPr>
+        <w:t>-&gt;</w:t>
+      </w:r>
+      <w:proofErr w:type="spellStart"/>
+      <w:r>
+        <w:rPr>
+          <w:rFonts w:ascii="Consolas" w:eastAsia="Times New Roman" w:hAnsi="Consolas" w:cs="Times New Roman"/>
+          <w:color w:val="CE6700"/>
+          <w:sz w:val="21"/>
+          <w:szCs w:val="21"/>
+          <w:lang w:eastAsia="es-CO"/>
+        </w:rPr>
+        <w:t>sentence</w:t>
+      </w:r>
+      <w:proofErr w:type="spellEnd"/>
+      <w:r>
+        <w:rPr>
+          <w:rFonts w:ascii="Consolas" w:eastAsia="Times New Roman" w:hAnsi="Consolas" w:cs="Times New Roman"/>
+          <w:color w:val="C5C8C6"/>
+          <w:sz w:val="21"/>
+          <w:szCs w:val="21"/>
+          <w:lang w:eastAsia="es-CO"/>
+        </w:rPr>
+        <w:t>(),</w:t>
+      </w:r>
+    </w:p>
+    <w:p>
+      <w:pPr>
+        <w:shd w:val="clear" w:color="auto" w:fill="1E1E1E"/>
+        <w:spacing w:after="0" w:line="285" w:lineRule="atLeast"/>
+        <w:rPr>
+          <w:rFonts w:ascii="Consolas" w:eastAsia="Times New Roman" w:hAnsi="Consolas" w:cs="Times New Roman"/>
+          <w:color w:val="C5C8C6"/>
+          <w:sz w:val="21"/>
+          <w:szCs w:val="21"/>
+          <w:lang w:eastAsia="es-CO"/>
+        </w:rPr>
+      </w:pPr>
+      <w:r>
+        <w:rPr>
+          <w:rFonts w:ascii="Consolas" w:eastAsia="Times New Roman" w:hAnsi="Consolas" w:cs="Times New Roman"/>
+          <w:color w:val="C5C8C6"/>
+          <w:sz w:val="21"/>
+          <w:szCs w:val="21"/>
+          <w:lang w:eastAsia="es-CO"/>
+        </w:rPr>
+        <w:t xml:space="preserve">            </w:t>
+      </w:r>
+      <w:r>
+        <w:rPr>
+          <w:rFonts w:ascii="Consolas" w:eastAsia="Times New Roman" w:hAnsi="Consolas" w:cs="Times New Roman"/>
+          <w:color w:val="9AA83A"/>
+          <w:sz w:val="21"/>
+          <w:szCs w:val="21"/>
+          <w:lang w:eastAsia="es-CO"/>
+        </w:rPr>
+        <w:t>'</w:t>
+      </w:r>
+      <w:proofErr w:type="spellStart"/>
+      <w:r>
+        <w:rPr>
+          <w:rFonts w:ascii="Consolas" w:eastAsia="Times New Roman" w:hAnsi="Consolas" w:cs="Times New Roman"/>
+          <w:color w:val="9AA83A"/>
+          <w:sz w:val="21"/>
+          <w:szCs w:val="21"/>
+          <w:lang w:eastAsia="es-CO"/>
+        </w:rPr>
+        <w:t>descripcion</w:t>
+      </w:r>
+      <w:proofErr w:type="spellEnd"/>
+      <w:r>
+        <w:rPr>
+          <w:rFonts w:ascii="Consolas" w:eastAsia="Times New Roman" w:hAnsi="Consolas" w:cs="Times New Roman"/>
+          <w:color w:val="9AA83A"/>
+          <w:sz w:val="21"/>
+          <w:szCs w:val="21"/>
+          <w:lang w:eastAsia="es-CO"/>
+        </w:rPr>
+        <w:t>'</w:t>
+      </w:r>
+      <w:r>
+        <w:rPr>
+          <w:rFonts w:ascii="Consolas" w:eastAsia="Times New Roman" w:hAnsi="Consolas" w:cs="Times New Roman"/>
+          <w:color w:val="C5C8C6"/>
+          <w:sz w:val="21"/>
+          <w:szCs w:val="21"/>
+          <w:lang w:eastAsia="es-CO"/>
+        </w:rPr>
+        <w:t xml:space="preserve"> </w:t>
+      </w:r>
+      <w:r>
+        <w:rPr>
+          <w:rFonts w:ascii="Consolas" w:eastAsia="Times New Roman" w:hAnsi="Consolas" w:cs="Times New Roman"/>
+          <w:color w:val="676867"/>
+          <w:sz w:val="21"/>
+          <w:szCs w:val="21"/>
+          <w:lang w:eastAsia="es-CO"/>
+        </w:rPr>
+        <w:t>=&gt;</w:t>
+      </w:r>
+      <w:r>
+        <w:rPr>
+          <w:rFonts w:ascii="Consolas" w:eastAsia="Times New Roman" w:hAnsi="Consolas" w:cs="Times New Roman"/>
+          <w:color w:val="C5C8C6"/>
+          <w:sz w:val="21"/>
+          <w:szCs w:val="21"/>
+          <w:lang w:eastAsia="es-CO"/>
+        </w:rPr>
+        <w:t xml:space="preserve"> </w:t>
+      </w:r>
+      <w:r>
+        <w:rPr>
+          <w:rFonts w:ascii="Consolas" w:eastAsia="Times New Roman" w:hAnsi="Consolas" w:cs="Times New Roman"/>
+          <w:color w:val="C7444A"/>
+          <w:sz w:val="21"/>
+          <w:szCs w:val="21"/>
+          <w:lang w:eastAsia="es-CO"/>
+        </w:rPr>
+        <w:t>$</w:t>
+      </w:r>
+      <w:proofErr w:type="spellStart"/>
+      <w:r>
+        <w:rPr>
+          <w:rFonts w:ascii="Consolas" w:eastAsia="Times New Roman" w:hAnsi="Consolas" w:cs="Times New Roman"/>
+          <w:color w:val="C7444A"/>
+          <w:sz w:val="21"/>
+          <w:szCs w:val="21"/>
+          <w:lang w:eastAsia="es-CO"/>
+        </w:rPr>
+        <w:t>this</w:t>
+      </w:r>
+      <w:proofErr w:type="spellEnd"/>
+      <w:r>
+        <w:rPr>
+          <w:rFonts w:ascii="Consolas" w:eastAsia="Times New Roman" w:hAnsi="Consolas" w:cs="Times New Roman"/>
+          <w:color w:val="676867"/>
+          <w:sz w:val="21"/>
+          <w:szCs w:val="21"/>
+          <w:lang w:eastAsia="es-CO"/>
+        </w:rPr>
+        <w:t>-&gt;</w:t>
+      </w:r>
+      <w:proofErr w:type="spellStart"/>
+      <w:r>
+        <w:rPr>
+          <w:rFonts w:ascii="Consolas" w:eastAsia="Times New Roman" w:hAnsi="Consolas" w:cs="Times New Roman"/>
+          <w:color w:val="9872A2"/>
+          <w:sz w:val="21"/>
+          <w:szCs w:val="21"/>
+          <w:lang w:eastAsia="es-CO"/>
+        </w:rPr>
+        <w:t>faker</w:t>
+      </w:r>
+      <w:proofErr w:type="spellEnd"/>
+      <w:r>
+        <w:rPr>
+          <w:rFonts w:ascii="Consolas" w:eastAsia="Times New Roman" w:hAnsi="Consolas" w:cs="Times New Roman"/>
+          <w:color w:val="676867"/>
+          <w:sz w:val="21"/>
+          <w:szCs w:val="21"/>
+          <w:lang w:eastAsia="es-CO"/>
+        </w:rPr>
+        <w:t>-&gt;</w:t>
+      </w:r>
+      <w:proofErr w:type="spellStart"/>
+      <w:r>
+        <w:rPr>
+          <w:rFonts w:ascii="Consolas" w:eastAsia="Times New Roman" w:hAnsi="Consolas" w:cs="Times New Roman"/>
+          <w:color w:val="CE6700"/>
+          <w:sz w:val="21"/>
+          <w:szCs w:val="21"/>
+          <w:lang w:eastAsia="es-CO"/>
+        </w:rPr>
+        <w:t>paragraph</w:t>
+      </w:r>
+      <w:proofErr w:type="spellEnd"/>
+      <w:r>
+        <w:rPr>
+          <w:rFonts w:ascii="Consolas" w:eastAsia="Times New Roman" w:hAnsi="Consolas" w:cs="Times New Roman"/>
+          <w:color w:val="C5C8C6"/>
+          <w:sz w:val="21"/>
+          <w:szCs w:val="21"/>
+          <w:lang w:eastAsia="es-CO"/>
+        </w:rPr>
+        <w:t>(),</w:t>
+      </w:r>
+    </w:p>
+    <w:p>
+      <w:pPr>
+        <w:shd w:val="clear" w:color="auto" w:fill="1E1E1E"/>
+        <w:spacing w:after="0" w:line="285" w:lineRule="atLeast"/>
+        <w:rPr>
+          <w:rFonts w:ascii="Consolas" w:eastAsia="Times New Roman" w:hAnsi="Consolas" w:cs="Times New Roman"/>
+          <w:color w:val="C5C8C6"/>
+          <w:sz w:val="21"/>
+          <w:szCs w:val="21"/>
+          <w:lang w:eastAsia="es-CO"/>
+        </w:rPr>
+      </w:pPr>
+      <w:r>
+        <w:rPr>
+          <w:rFonts w:ascii="Consolas" w:eastAsia="Times New Roman" w:hAnsi="Consolas" w:cs="Times New Roman"/>
+          <w:color w:val="C5C8C6"/>
+          <w:sz w:val="21"/>
+          <w:szCs w:val="21"/>
+          <w:lang w:eastAsia="es-CO"/>
+        </w:rPr>
+        <w:t xml:space="preserve">            </w:t>
+      </w:r>
+      <w:r>
+        <w:rPr>
+          <w:rFonts w:ascii="Consolas" w:eastAsia="Times New Roman" w:hAnsi="Consolas" w:cs="Times New Roman"/>
+          <w:color w:val="9AA83A"/>
+          <w:sz w:val="21"/>
+          <w:szCs w:val="21"/>
+          <w:lang w:eastAsia="es-CO"/>
+        </w:rPr>
+        <w:t>'</w:t>
+      </w:r>
+      <w:proofErr w:type="spellStart"/>
+      <w:r>
+        <w:rPr>
+          <w:rFonts w:ascii="Consolas" w:eastAsia="Times New Roman" w:hAnsi="Consolas" w:cs="Times New Roman"/>
+          <w:color w:val="9AA83A"/>
+          <w:sz w:val="21"/>
+          <w:szCs w:val="21"/>
+          <w:lang w:eastAsia="es-CO"/>
+        </w:rPr>
+        <w:t>categoria</w:t>
+      </w:r>
+      <w:proofErr w:type="spellEnd"/>
+      <w:r>
+        <w:rPr>
+          <w:rFonts w:ascii="Consolas" w:eastAsia="Times New Roman" w:hAnsi="Consolas" w:cs="Times New Roman"/>
+          <w:color w:val="9AA83A"/>
+          <w:sz w:val="21"/>
+          <w:szCs w:val="21"/>
+          <w:lang w:eastAsia="es-CO"/>
+        </w:rPr>
+        <w:t>'</w:t>
+      </w:r>
+      <w:r>
+        <w:rPr>
+          <w:rFonts w:ascii="Consolas" w:eastAsia="Times New Roman" w:hAnsi="Consolas" w:cs="Times New Roman"/>
+          <w:color w:val="C5C8C6"/>
+          <w:sz w:val="21"/>
+          <w:szCs w:val="21"/>
+          <w:lang w:eastAsia="es-CO"/>
+        </w:rPr>
+        <w:t xml:space="preserve"> </w:t>
+      </w:r>
+      <w:r>
+        <w:rPr>
+          <w:rFonts w:ascii="Consolas" w:eastAsia="Times New Roman" w:hAnsi="Consolas" w:cs="Times New Roman"/>
+          <w:color w:val="676867"/>
+          <w:sz w:val="21"/>
+          <w:szCs w:val="21"/>
+          <w:lang w:eastAsia="es-CO"/>
+        </w:rPr>
+        <w:t>=&gt;</w:t>
+      </w:r>
+      <w:r>
+        <w:rPr>
+          <w:rFonts w:ascii="Consolas" w:eastAsia="Times New Roman" w:hAnsi="Consolas" w:cs="Times New Roman"/>
+          <w:color w:val="C5C8C6"/>
+          <w:sz w:val="21"/>
+          <w:szCs w:val="21"/>
+          <w:lang w:eastAsia="es-CO"/>
+        </w:rPr>
+        <w:t xml:space="preserve"> </w:t>
+      </w:r>
+      <w:r>
+        <w:rPr>
+          <w:rFonts w:ascii="Consolas" w:eastAsia="Times New Roman" w:hAnsi="Consolas" w:cs="Times New Roman"/>
+          <w:color w:val="C7444A"/>
+          <w:sz w:val="21"/>
+          <w:szCs w:val="21"/>
+          <w:lang w:eastAsia="es-CO"/>
+        </w:rPr>
+        <w:t>$</w:t>
+      </w:r>
+      <w:proofErr w:type="spellStart"/>
+      <w:r>
+        <w:rPr>
+          <w:rFonts w:ascii="Consolas" w:eastAsia="Times New Roman" w:hAnsi="Consolas" w:cs="Times New Roman"/>
+          <w:color w:val="C7444A"/>
+          <w:sz w:val="21"/>
+          <w:szCs w:val="21"/>
+          <w:lang w:eastAsia="es-CO"/>
+        </w:rPr>
+        <w:t>this</w:t>
+      </w:r>
+      <w:proofErr w:type="spellEnd"/>
+      <w:r>
+        <w:rPr>
+          <w:rFonts w:ascii="Consolas" w:eastAsia="Times New Roman" w:hAnsi="Consolas" w:cs="Times New Roman"/>
+          <w:color w:val="676867"/>
+          <w:sz w:val="21"/>
+          <w:szCs w:val="21"/>
+          <w:lang w:eastAsia="es-CO"/>
+        </w:rPr>
+        <w:t>-&gt;</w:t>
+      </w:r>
+      <w:proofErr w:type="spellStart"/>
+      <w:r>
+        <w:rPr>
+          <w:rFonts w:ascii="Consolas" w:eastAsia="Times New Roman" w:hAnsi="Consolas" w:cs="Times New Roman"/>
+          <w:color w:val="9872A2"/>
+          <w:sz w:val="21"/>
+          <w:szCs w:val="21"/>
+          <w:lang w:eastAsia="es-CO"/>
+        </w:rPr>
+        <w:t>faker</w:t>
+      </w:r>
+      <w:proofErr w:type="spellEnd"/>
+      <w:r>
+        <w:rPr>
+          <w:rFonts w:ascii="Consolas" w:eastAsia="Times New Roman" w:hAnsi="Consolas" w:cs="Times New Roman"/>
+          <w:color w:val="676867"/>
+          <w:sz w:val="21"/>
+          <w:szCs w:val="21"/>
+          <w:lang w:eastAsia="es-CO"/>
+        </w:rPr>
+        <w:t>-&gt;</w:t>
+      </w:r>
+      <w:proofErr w:type="spellStart"/>
+      <w:r>
+        <w:rPr>
+          <w:rFonts w:ascii="Consolas" w:eastAsia="Times New Roman" w:hAnsi="Consolas" w:cs="Times New Roman"/>
+          <w:color w:val="CE6700"/>
+          <w:sz w:val="21"/>
+          <w:szCs w:val="21"/>
+          <w:lang w:eastAsia="es-CO"/>
+        </w:rPr>
+        <w:t>randomElement</w:t>
+      </w:r>
+      <w:proofErr w:type="spellEnd"/>
+      <w:r>
+        <w:rPr>
+          <w:rFonts w:ascii="Consolas" w:eastAsia="Times New Roman" w:hAnsi="Consolas" w:cs="Times New Roman"/>
+          <w:color w:val="C5C8C6"/>
+          <w:sz w:val="21"/>
+          <w:szCs w:val="21"/>
+          <w:lang w:eastAsia="es-CO"/>
+        </w:rPr>
+        <w:t>([</w:t>
+      </w:r>
+      <w:r>
+        <w:rPr>
+          <w:rFonts w:ascii="Consolas" w:eastAsia="Times New Roman" w:hAnsi="Consolas" w:cs="Times New Roman"/>
+          <w:color w:val="9AA83A"/>
+          <w:sz w:val="21"/>
+          <w:szCs w:val="21"/>
+          <w:lang w:eastAsia="es-CO"/>
+        </w:rPr>
+        <w:t>'</w:t>
+      </w:r>
+      <w:proofErr w:type="spellStart"/>
+      <w:r>
+        <w:rPr>
+          <w:rFonts w:ascii="Consolas" w:eastAsia="Times New Roman" w:hAnsi="Consolas" w:cs="Times New Roman"/>
+          <w:color w:val="9AA83A"/>
+          <w:sz w:val="21"/>
+          <w:szCs w:val="21"/>
+          <w:lang w:eastAsia="es-CO"/>
+        </w:rPr>
+        <w:t>Desarroolo</w:t>
+      </w:r>
+      <w:proofErr w:type="spellEnd"/>
+      <w:r>
+        <w:rPr>
+          <w:rFonts w:ascii="Consolas" w:eastAsia="Times New Roman" w:hAnsi="Consolas" w:cs="Times New Roman"/>
+          <w:color w:val="9AA83A"/>
+          <w:sz w:val="21"/>
+          <w:szCs w:val="21"/>
+          <w:lang w:eastAsia="es-CO"/>
+        </w:rPr>
+        <w:t xml:space="preserve"> Web'</w:t>
+      </w:r>
+      <w:r>
+        <w:rPr>
+          <w:rFonts w:ascii="Consolas" w:eastAsia="Times New Roman" w:hAnsi="Consolas" w:cs="Times New Roman"/>
+          <w:color w:val="C5C8C6"/>
+          <w:sz w:val="21"/>
+          <w:szCs w:val="21"/>
+          <w:lang w:eastAsia="es-CO"/>
+        </w:rPr>
+        <w:t xml:space="preserve">, </w:t>
+      </w:r>
+      <w:r>
+        <w:rPr>
+          <w:rFonts w:ascii="Consolas" w:eastAsia="Times New Roman" w:hAnsi="Consolas" w:cs="Times New Roman"/>
+          <w:color w:val="C5C8C6"/>
+          <w:sz w:val="21"/>
+          <w:szCs w:val="21"/>
+          <w:lang w:eastAsia="es-CO"/>
+        </w:rPr>
+        <w:t xml:space="preserve">   </w:t>
+      </w:r>
+      <w:r>
+        <w:rPr>
+          <w:rFonts w:ascii="Consolas" w:eastAsia="Times New Roman" w:hAnsi="Consolas" w:cs="Times New Roman"/>
+          <w:color w:val="9AA83A"/>
+          <w:sz w:val="21"/>
+          <w:szCs w:val="21"/>
+          <w:lang w:eastAsia="es-CO"/>
+        </w:rPr>
+        <w:t>'Diseño web'</w:t>
+      </w:r>
+      <w:r>
+        <w:rPr>
+          <w:rFonts w:ascii="Consolas" w:eastAsia="Times New Roman" w:hAnsi="Consolas" w:cs="Times New Roman"/>
+          <w:color w:val="C5C8C6"/>
+          <w:sz w:val="21"/>
+          <w:szCs w:val="21"/>
+          <w:lang w:eastAsia="es-CO"/>
+        </w:rPr>
+        <w:t>])</w:t>
+      </w:r>
+    </w:p>
+    <w:p>
+      <w:pPr>
+        <w:shd w:val="clear" w:color="auto" w:fill="1E1E1E"/>
+        <w:spacing w:after="0" w:line="285" w:lineRule="atLeast"/>
+        <w:rPr>
+          <w:rFonts w:ascii="Consolas" w:eastAsia="Times New Roman" w:hAnsi="Consolas" w:cs="Times New Roman"/>
+          <w:color w:val="C5C8C6"/>
+          <w:sz w:val="21"/>
+          <w:szCs w:val="21"/>
+          <w:lang w:eastAsia="es-CO"/>
+        </w:rPr>
+      </w:pPr>
+      <w:r>
+        <w:rPr>
+          <w:rFonts w:ascii="Consolas" w:eastAsia="Times New Roman" w:hAnsi="Consolas" w:cs="Times New Roman"/>
+          <w:color w:val="C5C8C6"/>
+          <w:sz w:val="21"/>
+          <w:szCs w:val="21"/>
+          <w:lang w:eastAsia="es-CO"/>
+        </w:rPr>
+        <w:t>        ];</w:t>
+      </w:r>
+    </w:p>
+    <w:p>
+      <w:pPr>
+        <w:shd w:val="clear" w:color="auto" w:fill="1E1E1E"/>
+        <w:spacing w:after="0" w:line="285" w:lineRule="atLeast"/>
+        <w:rPr>
+          <w:rFonts w:ascii="Consolas" w:eastAsia="Times New Roman" w:hAnsi="Consolas" w:cs="Times New Roman"/>
+          <w:color w:val="C5C8C6"/>
+          <w:sz w:val="21"/>
+          <w:szCs w:val="21"/>
+          <w:lang w:eastAsia="es-CO"/>
+        </w:rPr>
+      </w:pPr>
+      <w:r>
+        <w:rPr>
+          <w:rFonts w:ascii="Consolas" w:eastAsia="Times New Roman" w:hAnsi="Consolas" w:cs="Times New Roman"/>
+          <w:color w:val="C5C8C6"/>
+          <w:sz w:val="21"/>
+          <w:szCs w:val="21"/>
+          <w:lang w:eastAsia="es-CO"/>
+        </w:rPr>
+        <w:t>    }</w:t>
+      </w:r>
+    </w:p>
+    <w:p>
+      <w:pPr>
+        <w:shd w:val="clear" w:color="auto" w:fill="1E1E1E"/>
+        <w:spacing w:after="0" w:line="285" w:lineRule="atLeast"/>
+        <w:rPr>
+          <w:rFonts w:ascii="Consolas" w:eastAsia="Times New Roman" w:hAnsi="Consolas" w:cs="Times New Roman"/>
+          <w:color w:val="C5C8C6"/>
+          <w:sz w:val="21"/>
+          <w:szCs w:val="21"/>
+          <w:lang w:eastAsia="es-CO"/>
+        </w:rPr>
+      </w:pPr>
+      <w:r>
+        <w:rPr>
+          <w:rFonts w:ascii="Consolas" w:eastAsia="Times New Roman" w:hAnsi="Consolas" w:cs="Times New Roman"/>
+          <w:color w:val="C5C8C6"/>
+          <w:sz w:val="21"/>
+          <w:szCs w:val="21"/>
+          <w:lang w:eastAsia="es-CO"/>
+        </w:rPr>
+        <w:t>}</w:t>
+      </w:r>
+    </w:p>
+    <w:p>
+      <w:pPr>
+        <w:shd w:val="clear" w:color="auto" w:fill="1E1E1E"/>
+        <w:spacing w:after="0" w:line="285" w:lineRule="atLeast"/>
+        <w:rPr>
+          <w:rFonts w:ascii="Consolas" w:eastAsia="Times New Roman" w:hAnsi="Consolas" w:cs="Times New Roman"/>
+          <w:color w:val="C5C8C6"/>
+          <w:sz w:val="21"/>
+          <w:szCs w:val="21"/>
+          <w:lang w:eastAsia="es-CO"/>
+        </w:rPr>
+      </w:pPr>
+    </w:p>
+    <w:p>
+      <w:pPr>
+        <w:rPr>
+          <w:lang w:val="es-MX"/>
+        </w:rPr>
+      </w:pPr>
+    </w:p>
+    <w:p>
+      <w:pPr>
+        <w:rPr>
+          <w:lang w:val="es-MX"/>
+        </w:rPr>
+      </w:pPr>
+      <w:proofErr w:type="spellStart"/>
+      <w:r>
+        <w:rPr>
+          <w:highlight w:val="green"/>
+          <w:lang w:val="es-MX"/>
+        </w:rPr>
+        <w:t>despues</w:t>
+      </w:r>
+      <w:proofErr w:type="spellEnd"/>
+      <w:r>
+        <w:rPr>
+          <w:highlight w:val="green"/>
+          <w:lang w:val="es-MX"/>
+        </w:rPr>
+        <w:t xml:space="preserve"> se coloca ese </w:t>
+      </w:r>
+      <w:proofErr w:type="spellStart"/>
+      <w:r>
+        <w:rPr>
+          <w:highlight w:val="green"/>
+          <w:lang w:val="es-MX"/>
+        </w:rPr>
+        <w:t>factory</w:t>
+      </w:r>
+      <w:proofErr w:type="spellEnd"/>
+      <w:r>
+        <w:rPr>
+          <w:highlight w:val="green"/>
+          <w:lang w:val="es-MX"/>
+        </w:rPr>
+        <w:t xml:space="preserve"> en el </w:t>
+      </w:r>
+      <w:proofErr w:type="spellStart"/>
+      <w:r>
+        <w:rPr>
+          <w:highlight w:val="green"/>
+          <w:lang w:val="es-MX"/>
+        </w:rPr>
+        <w:t>seeder</w:t>
+      </w:r>
+      <w:proofErr w:type="spellEnd"/>
+      <w:r>
+        <w:rPr>
+          <w:highlight w:val="green"/>
+          <w:lang w:val="es-MX"/>
+        </w:rPr>
+        <w:t xml:space="preserve"> para que luego se pueda llamar ese </w:t>
+      </w:r>
+      <w:proofErr w:type="spellStart"/>
+      <w:r>
+        <w:rPr>
+          <w:highlight w:val="green"/>
+          <w:lang w:val="es-MX"/>
+        </w:rPr>
+        <w:t>seeder</w:t>
+      </w:r>
+      <w:proofErr w:type="spellEnd"/>
+      <w:r>
+        <w:rPr>
+          <w:highlight w:val="green"/>
+          <w:lang w:val="es-MX"/>
+        </w:rPr>
+        <w:t xml:space="preserve"> y llenar la tabla en la base de datos</w:t>
+      </w:r>
+    </w:p>
+    <w:p>
+      <w:pPr>
+        <w:shd w:val="clear" w:color="auto" w:fill="1E1E1E"/>
+        <w:spacing w:after="0" w:line="285" w:lineRule="atLeast"/>
+        <w:rPr>
+          <w:rFonts w:ascii="Consolas" w:eastAsia="Times New Roman" w:hAnsi="Consolas" w:cs="Times New Roman"/>
+          <w:color w:val="C5C8C6"/>
+          <w:sz w:val="21"/>
+          <w:szCs w:val="21"/>
+          <w:lang w:eastAsia="es-CO"/>
+        </w:rPr>
+      </w:pPr>
+      <w:r>
+        <w:rPr>
+          <w:rFonts w:ascii="Consolas" w:eastAsia="Times New Roman" w:hAnsi="Consolas" w:cs="Times New Roman"/>
+          <w:color w:val="D08442"/>
+          <w:sz w:val="21"/>
+          <w:szCs w:val="21"/>
+          <w:lang w:eastAsia="es-CO"/>
+        </w:rPr>
+        <w:t>&lt;?</w:t>
+      </w:r>
+      <w:proofErr w:type="spellStart"/>
+      <w:r>
+        <w:rPr>
+          <w:rFonts w:ascii="Consolas" w:eastAsia="Times New Roman" w:hAnsi="Consolas" w:cs="Times New Roman"/>
+          <w:color w:val="D08442"/>
+          <w:sz w:val="21"/>
+          <w:szCs w:val="21"/>
+          <w:lang w:eastAsia="es-CO"/>
+        </w:rPr>
+        <w:t>php</w:t>
+      </w:r>
+      <w:proofErr w:type="spellEnd"/>
+    </w:p>
+    <w:p>
+      <w:pPr>
+        <w:shd w:val="clear" w:color="auto" w:fill="1E1E1E"/>
+        <w:spacing w:after="0" w:line="285" w:lineRule="atLeast"/>
+        <w:rPr>
+          <w:rFonts w:ascii="Consolas" w:eastAsia="Times New Roman" w:hAnsi="Consolas" w:cs="Times New Roman"/>
+          <w:color w:val="C5C8C6"/>
+          <w:sz w:val="21"/>
+          <w:szCs w:val="21"/>
+          <w:lang w:eastAsia="es-CO"/>
+        </w:rPr>
+      </w:pPr>
+    </w:p>
+    <w:p>
+      <w:pPr>
+        <w:shd w:val="clear" w:color="auto" w:fill="1E1E1E"/>
+        <w:spacing w:after="0" w:line="285" w:lineRule="atLeast"/>
+        <w:rPr>
+          <w:rFonts w:ascii="Consolas" w:eastAsia="Times New Roman" w:hAnsi="Consolas" w:cs="Times New Roman"/>
+          <w:color w:val="C5C8C6"/>
+          <w:sz w:val="21"/>
+          <w:szCs w:val="21"/>
+          <w:lang w:eastAsia="es-CO"/>
+        </w:rPr>
+      </w:pPr>
+      <w:proofErr w:type="spellStart"/>
+      <w:r>
+        <w:rPr>
+          <w:rFonts w:ascii="Consolas" w:eastAsia="Times New Roman" w:hAnsi="Consolas" w:cs="Times New Roman"/>
+          <w:color w:val="676867"/>
+          <w:sz w:val="21"/>
+          <w:szCs w:val="21"/>
+          <w:lang w:eastAsia="es-CO"/>
+        </w:rPr>
+        <w:t>namespace</w:t>
+      </w:r>
+      <w:proofErr w:type="spellEnd"/>
+      <w:r>
+        <w:rPr>
+          <w:rFonts w:ascii="Consolas" w:eastAsia="Times New Roman" w:hAnsi="Consolas" w:cs="Times New Roman"/>
+          <w:color w:val="C5C8C6"/>
+          <w:sz w:val="21"/>
+          <w:szCs w:val="21"/>
+          <w:lang w:eastAsia="es-CO"/>
+        </w:rPr>
+        <w:t xml:space="preserve"> </w:t>
+      </w:r>
+      <w:proofErr w:type="spellStart"/>
+      <w:r>
+        <w:rPr>
+          <w:rFonts w:ascii="Consolas" w:eastAsia="Times New Roman" w:hAnsi="Consolas" w:cs="Times New Roman"/>
+          <w:color w:val="9B0000"/>
+          <w:sz w:val="21"/>
+          <w:szCs w:val="21"/>
+          <w:lang w:eastAsia="es-CO"/>
+        </w:rPr>
+        <w:t>Database</w:t>
+      </w:r>
+      <w:proofErr w:type="spellEnd"/>
+      <w:r>
+        <w:rPr>
+          <w:rFonts w:ascii="Consolas" w:eastAsia="Times New Roman" w:hAnsi="Consolas" w:cs="Times New Roman"/>
+          <w:color w:val="9B0000"/>
+          <w:sz w:val="21"/>
+          <w:szCs w:val="21"/>
+          <w:lang w:eastAsia="es-CO"/>
+        </w:rPr>
+        <w:t>\</w:t>
+      </w:r>
+      <w:proofErr w:type="spellStart"/>
+      <w:r>
+        <w:rPr>
+          <w:rFonts w:ascii="Consolas" w:eastAsia="Times New Roman" w:hAnsi="Consolas" w:cs="Times New Roman"/>
+          <w:color w:val="9B0000"/>
+          <w:sz w:val="21"/>
+          <w:szCs w:val="21"/>
+          <w:lang w:eastAsia="es-CO"/>
+        </w:rPr>
+        <w:t>Seeders</w:t>
+      </w:r>
+      <w:proofErr w:type="spellEnd"/>
+      <w:r>
+        <w:rPr>
+          <w:rFonts w:ascii="Consolas" w:eastAsia="Times New Roman" w:hAnsi="Consolas" w:cs="Times New Roman"/>
+          <w:color w:val="C5C8C6"/>
+          <w:sz w:val="21"/>
+          <w:szCs w:val="21"/>
+          <w:lang w:eastAsia="es-CO"/>
+        </w:rPr>
+        <w:t>;</w:t>
+      </w:r>
+    </w:p>
+    <w:p>
+      <w:pPr>
+        <w:shd w:val="clear" w:color="auto" w:fill="1E1E1E"/>
+        <w:spacing w:after="0" w:line="285" w:lineRule="atLeast"/>
+        <w:rPr>
+          <w:rFonts w:ascii="Consolas" w:eastAsia="Times New Roman" w:hAnsi="Consolas" w:cs="Times New Roman"/>
+          <w:color w:val="C5C8C6"/>
+          <w:sz w:val="21"/>
+          <w:szCs w:val="21"/>
+          <w:lang w:eastAsia="es-CO"/>
+        </w:rPr>
+      </w:pPr>
+    </w:p>
+    <w:p>
+      <w:pPr>
+        <w:shd w:val="clear" w:color="auto" w:fill="1E1E1E"/>
+        <w:spacing w:after="0" w:line="285" w:lineRule="atLeast"/>
+        <w:rPr>
+          <w:rFonts w:ascii="Consolas" w:eastAsia="Times New Roman" w:hAnsi="Consolas" w:cs="Times New Roman"/>
+          <w:color w:val="C5C8C6"/>
+          <w:sz w:val="21"/>
+          <w:szCs w:val="21"/>
+          <w:lang w:eastAsia="es-CO"/>
+        </w:rPr>
+      </w:pPr>
+      <w:r>
+        <w:rPr>
+          <w:rFonts w:ascii="Consolas" w:eastAsia="Times New Roman" w:hAnsi="Consolas" w:cs="Times New Roman"/>
+          <w:color w:val="676867"/>
+          <w:sz w:val="21"/>
+          <w:szCs w:val="21"/>
+          <w:lang w:eastAsia="es-CO"/>
+        </w:rPr>
+        <w:lastRenderedPageBreak/>
+        <w:t>use</w:t>
+      </w:r>
+      <w:r>
+        <w:rPr>
+          <w:rFonts w:ascii="Consolas" w:eastAsia="Times New Roman" w:hAnsi="Consolas" w:cs="Times New Roman"/>
+          <w:color w:val="C5C8C6"/>
+          <w:sz w:val="21"/>
+          <w:szCs w:val="21"/>
+          <w:lang w:eastAsia="es-CO"/>
+        </w:rPr>
+        <w:t xml:space="preserve"> </w:t>
+      </w:r>
+      <w:r>
+        <w:rPr>
+          <w:rFonts w:ascii="Consolas" w:eastAsia="Times New Roman" w:hAnsi="Consolas" w:cs="Times New Roman"/>
+          <w:color w:val="C7444A"/>
+          <w:sz w:val="21"/>
+          <w:szCs w:val="21"/>
+          <w:lang w:eastAsia="es-CO"/>
+        </w:rPr>
+        <w:t>App\</w:t>
+      </w:r>
+      <w:proofErr w:type="spellStart"/>
+      <w:r>
+        <w:rPr>
+          <w:rFonts w:ascii="Consolas" w:eastAsia="Times New Roman" w:hAnsi="Consolas" w:cs="Times New Roman"/>
+          <w:color w:val="C7444A"/>
+          <w:sz w:val="21"/>
+          <w:szCs w:val="21"/>
+          <w:lang w:eastAsia="es-CO"/>
+        </w:rPr>
+        <w:t>Models</w:t>
+      </w:r>
+      <w:proofErr w:type="spellEnd"/>
+      <w:r>
+        <w:rPr>
+          <w:rFonts w:ascii="Consolas" w:eastAsia="Times New Roman" w:hAnsi="Consolas" w:cs="Times New Roman"/>
+          <w:color w:val="C7444A"/>
+          <w:sz w:val="21"/>
+          <w:szCs w:val="21"/>
+          <w:lang w:eastAsia="es-CO"/>
+        </w:rPr>
+        <w:t>\Curso</w:t>
+      </w:r>
+      <w:r>
+        <w:rPr>
+          <w:rFonts w:ascii="Consolas" w:eastAsia="Times New Roman" w:hAnsi="Consolas" w:cs="Times New Roman"/>
+          <w:color w:val="C5C8C6"/>
+          <w:sz w:val="21"/>
+          <w:szCs w:val="21"/>
+          <w:lang w:eastAsia="es-CO"/>
+        </w:rPr>
+        <w:t>;</w:t>
+      </w:r>
+    </w:p>
+    <w:p>
+      <w:pPr>
+        <w:shd w:val="clear" w:color="auto" w:fill="1E1E1E"/>
+        <w:spacing w:after="0" w:line="285" w:lineRule="atLeast"/>
+        <w:rPr>
+          <w:rFonts w:ascii="Consolas" w:eastAsia="Times New Roman" w:hAnsi="Consolas" w:cs="Times New Roman"/>
+          <w:color w:val="C5C8C6"/>
+          <w:sz w:val="21"/>
+          <w:szCs w:val="21"/>
+          <w:lang w:eastAsia="es-CO"/>
+        </w:rPr>
+      </w:pPr>
+      <w:r>
+        <w:rPr>
+          <w:rFonts w:ascii="Consolas" w:eastAsia="Times New Roman" w:hAnsi="Consolas" w:cs="Times New Roman"/>
+          <w:color w:val="676867"/>
+          <w:sz w:val="21"/>
+          <w:szCs w:val="21"/>
+          <w:lang w:eastAsia="es-CO"/>
+        </w:rPr>
+        <w:t>use</w:t>
+      </w:r>
+      <w:r>
+        <w:rPr>
+          <w:rFonts w:ascii="Consolas" w:eastAsia="Times New Roman" w:hAnsi="Consolas" w:cs="Times New Roman"/>
+          <w:color w:val="C5C8C6"/>
+          <w:sz w:val="21"/>
+          <w:szCs w:val="21"/>
+          <w:lang w:eastAsia="es-CO"/>
+        </w:rPr>
+        <w:t xml:space="preserve"> </w:t>
+      </w:r>
+      <w:proofErr w:type="spellStart"/>
+      <w:r>
+        <w:rPr>
+          <w:rFonts w:ascii="Consolas" w:eastAsia="Times New Roman" w:hAnsi="Consolas" w:cs="Times New Roman"/>
+          <w:color w:val="C7444A"/>
+          <w:sz w:val="21"/>
+          <w:szCs w:val="21"/>
+          <w:lang w:eastAsia="es-CO"/>
+        </w:rPr>
+        <w:t>Illuminate</w:t>
+      </w:r>
+      <w:proofErr w:type="spellEnd"/>
+      <w:r>
+        <w:rPr>
+          <w:rFonts w:ascii="Consolas" w:eastAsia="Times New Roman" w:hAnsi="Consolas" w:cs="Times New Roman"/>
+          <w:color w:val="C7444A"/>
+          <w:sz w:val="21"/>
+          <w:szCs w:val="21"/>
+          <w:lang w:eastAsia="es-CO"/>
+        </w:rPr>
+        <w:t>\</w:t>
+      </w:r>
+      <w:proofErr w:type="spellStart"/>
+      <w:r>
+        <w:rPr>
+          <w:rFonts w:ascii="Consolas" w:eastAsia="Times New Roman" w:hAnsi="Consolas" w:cs="Times New Roman"/>
+          <w:color w:val="C7444A"/>
+          <w:sz w:val="21"/>
+          <w:szCs w:val="21"/>
+          <w:lang w:eastAsia="es-CO"/>
+        </w:rPr>
+        <w:t>Database</w:t>
+      </w:r>
+      <w:proofErr w:type="spellEnd"/>
+      <w:r>
+        <w:rPr>
+          <w:rFonts w:ascii="Consolas" w:eastAsia="Times New Roman" w:hAnsi="Consolas" w:cs="Times New Roman"/>
+          <w:color w:val="C7444A"/>
+          <w:sz w:val="21"/>
+          <w:szCs w:val="21"/>
+          <w:lang w:eastAsia="es-CO"/>
+        </w:rPr>
+        <w:t>\</w:t>
+      </w:r>
+      <w:proofErr w:type="spellStart"/>
+      <w:r>
+        <w:rPr>
+          <w:rFonts w:ascii="Consolas" w:eastAsia="Times New Roman" w:hAnsi="Consolas" w:cs="Times New Roman"/>
+          <w:color w:val="C7444A"/>
+          <w:sz w:val="21"/>
+          <w:szCs w:val="21"/>
+          <w:lang w:eastAsia="es-CO"/>
+        </w:rPr>
+        <w:t>Seeder</w:t>
+      </w:r>
+      <w:proofErr w:type="spellEnd"/>
+      <w:r>
+        <w:rPr>
+          <w:rFonts w:ascii="Consolas" w:eastAsia="Times New Roman" w:hAnsi="Consolas" w:cs="Times New Roman"/>
+          <w:color w:val="C5C8C6"/>
+          <w:sz w:val="21"/>
+          <w:szCs w:val="21"/>
+          <w:lang w:eastAsia="es-CO"/>
+        </w:rPr>
+        <w:t>;</w:t>
+      </w:r>
+    </w:p>
+    <w:p>
+      <w:pPr>
+        <w:shd w:val="clear" w:color="auto" w:fill="1E1E1E"/>
+        <w:spacing w:after="0" w:line="285" w:lineRule="atLeast"/>
+        <w:rPr>
+          <w:rFonts w:ascii="Consolas" w:eastAsia="Times New Roman" w:hAnsi="Consolas" w:cs="Times New Roman"/>
+          <w:color w:val="C5C8C6"/>
+          <w:sz w:val="21"/>
+          <w:szCs w:val="21"/>
+          <w:lang w:eastAsia="es-CO"/>
+        </w:rPr>
+      </w:pPr>
+    </w:p>
+    <w:p>
+      <w:pPr>
+        <w:shd w:val="clear" w:color="auto" w:fill="1E1E1E"/>
+        <w:spacing w:after="0" w:line="285" w:lineRule="atLeast"/>
+        <w:rPr>
+          <w:rFonts w:ascii="Consolas" w:eastAsia="Times New Roman" w:hAnsi="Consolas" w:cs="Times New Roman"/>
+          <w:color w:val="C5C8C6"/>
+          <w:sz w:val="21"/>
+          <w:szCs w:val="21"/>
+          <w:lang w:eastAsia="es-CO"/>
+        </w:rPr>
+      </w:pPr>
+      <w:proofErr w:type="spellStart"/>
+      <w:r>
+        <w:rPr>
+          <w:rFonts w:ascii="Consolas" w:eastAsia="Times New Roman" w:hAnsi="Consolas" w:cs="Times New Roman"/>
+          <w:color w:val="9872A2"/>
+          <w:sz w:val="21"/>
+          <w:szCs w:val="21"/>
+          <w:lang w:eastAsia="es-CO"/>
+        </w:rPr>
+        <w:t>class</w:t>
+      </w:r>
+      <w:proofErr w:type="spellEnd"/>
+      <w:r>
+        <w:rPr>
+          <w:rFonts w:ascii="Consolas" w:eastAsia="Times New Roman" w:hAnsi="Consolas" w:cs="Times New Roman"/>
+          <w:color w:val="C5C8C6"/>
+          <w:sz w:val="21"/>
+          <w:szCs w:val="21"/>
+          <w:lang w:eastAsia="es-CO"/>
+        </w:rPr>
+        <w:t xml:space="preserve"> </w:t>
+      </w:r>
+      <w:proofErr w:type="spellStart"/>
+      <w:r>
+        <w:rPr>
+          <w:rFonts w:ascii="Consolas" w:eastAsia="Times New Roman" w:hAnsi="Consolas" w:cs="Times New Roman"/>
+          <w:color w:val="9B0000"/>
+          <w:sz w:val="21"/>
+          <w:szCs w:val="21"/>
+          <w:lang w:eastAsia="es-CO"/>
+        </w:rPr>
+        <w:t>CursoSeeder</w:t>
+      </w:r>
+      <w:proofErr w:type="spellEnd"/>
+      <w:r>
+        <w:rPr>
+          <w:rFonts w:ascii="Consolas" w:eastAsia="Times New Roman" w:hAnsi="Consolas" w:cs="Times New Roman"/>
+          <w:color w:val="C5C8C6"/>
+          <w:sz w:val="21"/>
+          <w:szCs w:val="21"/>
+          <w:lang w:eastAsia="es-CO"/>
+        </w:rPr>
+        <w:t xml:space="preserve"> </w:t>
+      </w:r>
+      <w:proofErr w:type="spellStart"/>
+      <w:r>
+        <w:rPr>
+          <w:rFonts w:ascii="Consolas" w:eastAsia="Times New Roman" w:hAnsi="Consolas" w:cs="Times New Roman"/>
+          <w:color w:val="9872A2"/>
+          <w:sz w:val="21"/>
+          <w:szCs w:val="21"/>
+          <w:lang w:eastAsia="es-CO"/>
+        </w:rPr>
+        <w:t>extends</w:t>
+      </w:r>
+      <w:proofErr w:type="spellEnd"/>
+      <w:r>
+        <w:rPr>
+          <w:rFonts w:ascii="Consolas" w:eastAsia="Times New Roman" w:hAnsi="Consolas" w:cs="Times New Roman"/>
+          <w:color w:val="C5C8C6"/>
+          <w:sz w:val="21"/>
+          <w:szCs w:val="21"/>
+          <w:lang w:eastAsia="es-CO"/>
+        </w:rPr>
+        <w:t xml:space="preserve"> </w:t>
+      </w:r>
+      <w:proofErr w:type="spellStart"/>
+      <w:r>
+        <w:rPr>
+          <w:rFonts w:ascii="Consolas" w:eastAsia="Times New Roman" w:hAnsi="Consolas" w:cs="Times New Roman"/>
+          <w:color w:val="C7444A"/>
+          <w:sz w:val="21"/>
+          <w:szCs w:val="21"/>
+          <w:lang w:eastAsia="es-CO"/>
+        </w:rPr>
+        <w:t>Seeder</w:t>
+      </w:r>
+      <w:proofErr w:type="spellEnd"/>
+    </w:p>
+    <w:p>
+      <w:pPr>
+        <w:shd w:val="clear" w:color="auto" w:fill="1E1E1E"/>
+        <w:spacing w:after="0" w:line="285" w:lineRule="atLeast"/>
+        <w:rPr>
+          <w:rFonts w:ascii="Consolas" w:eastAsia="Times New Roman" w:hAnsi="Consolas" w:cs="Times New Roman"/>
+          <w:color w:val="C5C8C6"/>
+          <w:sz w:val="21"/>
+          <w:szCs w:val="21"/>
+          <w:lang w:eastAsia="es-CO"/>
+        </w:rPr>
+      </w:pPr>
+      <w:r>
+        <w:rPr>
+          <w:rFonts w:ascii="Consolas" w:eastAsia="Times New Roman" w:hAnsi="Consolas" w:cs="Times New Roman"/>
+          <w:color w:val="C5C8C6"/>
+          <w:sz w:val="21"/>
+          <w:szCs w:val="21"/>
+          <w:lang w:eastAsia="es-CO"/>
+        </w:rPr>
+        <w:t>{</w:t>
+      </w:r>
+    </w:p>
+    <w:p>
+      <w:pPr>
+        <w:shd w:val="clear" w:color="auto" w:fill="1E1E1E"/>
+        <w:spacing w:after="0" w:line="285" w:lineRule="atLeast"/>
+        <w:rPr>
+          <w:rFonts w:ascii="Consolas" w:eastAsia="Times New Roman" w:hAnsi="Consolas" w:cs="Times New Roman"/>
+          <w:color w:val="C5C8C6"/>
+          <w:sz w:val="21"/>
+          <w:szCs w:val="21"/>
+          <w:lang w:eastAsia="es-CO"/>
+        </w:rPr>
+      </w:pPr>
+      <w:r>
+        <w:rPr>
+          <w:rFonts w:ascii="Consolas" w:eastAsia="Times New Roman" w:hAnsi="Consolas" w:cs="Times New Roman"/>
+          <w:color w:val="C5C8C6"/>
+          <w:sz w:val="21"/>
+          <w:szCs w:val="21"/>
+          <w:lang w:eastAsia="es-CO"/>
+        </w:rPr>
+        <w:t xml:space="preserve">    </w:t>
+      </w:r>
+      <w:r>
+        <w:rPr>
+          <w:rFonts w:ascii="Consolas" w:eastAsia="Times New Roman" w:hAnsi="Consolas" w:cs="Times New Roman"/>
+          <w:color w:val="9A9B99"/>
+          <w:sz w:val="21"/>
+          <w:szCs w:val="21"/>
+          <w:lang w:eastAsia="es-CO"/>
+        </w:rPr>
+        <w:t>/**</w:t>
+      </w:r>
+    </w:p>
+    <w:p>
+      <w:pPr>
+        <w:shd w:val="clear" w:color="auto" w:fill="1E1E1E"/>
+        <w:spacing w:after="0" w:line="285" w:lineRule="atLeast"/>
+        <w:rPr>
+          <w:rFonts w:ascii="Consolas" w:eastAsia="Times New Roman" w:hAnsi="Consolas" w:cs="Times New Roman"/>
+          <w:color w:val="C5C8C6"/>
+          <w:sz w:val="21"/>
+          <w:szCs w:val="21"/>
+          <w:lang w:eastAsia="es-CO"/>
+        </w:rPr>
+      </w:pPr>
+      <w:r>
+        <w:rPr>
+          <w:rFonts w:ascii="Consolas" w:eastAsia="Times New Roman" w:hAnsi="Consolas" w:cs="Times New Roman"/>
+          <w:color w:val="9A9B99"/>
+          <w:sz w:val="21"/>
+          <w:szCs w:val="21"/>
+          <w:lang w:eastAsia="es-CO"/>
+        </w:rPr>
+        <w:t xml:space="preserve">     * Run </w:t>
+      </w:r>
+      <w:proofErr w:type="spellStart"/>
+      <w:r>
+        <w:rPr>
+          <w:rFonts w:ascii="Consolas" w:eastAsia="Times New Roman" w:hAnsi="Consolas" w:cs="Times New Roman"/>
+          <w:color w:val="9A9B99"/>
+          <w:sz w:val="21"/>
+          <w:szCs w:val="21"/>
+          <w:lang w:eastAsia="es-CO"/>
+        </w:rPr>
+        <w:t>the</w:t>
+      </w:r>
+      <w:proofErr w:type="spellEnd"/>
+      <w:r>
+        <w:rPr>
+          <w:rFonts w:ascii="Consolas" w:eastAsia="Times New Roman" w:hAnsi="Consolas" w:cs="Times New Roman"/>
+          <w:color w:val="9A9B99"/>
+          <w:sz w:val="21"/>
+          <w:szCs w:val="21"/>
+          <w:lang w:eastAsia="es-CO"/>
+        </w:rPr>
+        <w:t xml:space="preserve"> </w:t>
+      </w:r>
+      <w:proofErr w:type="spellStart"/>
+      <w:r>
+        <w:rPr>
+          <w:rFonts w:ascii="Consolas" w:eastAsia="Times New Roman" w:hAnsi="Consolas" w:cs="Times New Roman"/>
+          <w:color w:val="9A9B99"/>
+          <w:sz w:val="21"/>
+          <w:szCs w:val="21"/>
+          <w:lang w:eastAsia="es-CO"/>
+        </w:rPr>
+        <w:t>database</w:t>
+      </w:r>
+      <w:proofErr w:type="spellEnd"/>
+      <w:r>
+        <w:rPr>
+          <w:rFonts w:ascii="Consolas" w:eastAsia="Times New Roman" w:hAnsi="Consolas" w:cs="Times New Roman"/>
+          <w:color w:val="9A9B99"/>
+          <w:sz w:val="21"/>
+          <w:szCs w:val="21"/>
+          <w:lang w:eastAsia="es-CO"/>
+        </w:rPr>
+        <w:t xml:space="preserve"> </w:t>
+      </w:r>
+      <w:proofErr w:type="spellStart"/>
+      <w:r>
+        <w:rPr>
+          <w:rFonts w:ascii="Consolas" w:eastAsia="Times New Roman" w:hAnsi="Consolas" w:cs="Times New Roman"/>
+          <w:color w:val="9A9B99"/>
+          <w:sz w:val="21"/>
+          <w:szCs w:val="21"/>
+          <w:lang w:eastAsia="es-CO"/>
+        </w:rPr>
+        <w:t>seeds</w:t>
+      </w:r>
+      <w:proofErr w:type="spellEnd"/>
+      <w:r>
+        <w:rPr>
+          <w:rFonts w:ascii="Consolas" w:eastAsia="Times New Roman" w:hAnsi="Consolas" w:cs="Times New Roman"/>
+          <w:color w:val="9A9B99"/>
+          <w:sz w:val="21"/>
+          <w:szCs w:val="21"/>
+          <w:lang w:eastAsia="es-CO"/>
+        </w:rPr>
+        <w:t>.</w:t>
+      </w:r>
+    </w:p>
+    <w:p>
+      <w:pPr>
+        <w:shd w:val="clear" w:color="auto" w:fill="1E1E1E"/>
+        <w:spacing w:after="0" w:line="285" w:lineRule="atLeast"/>
+        <w:rPr>
+          <w:rFonts w:ascii="Consolas" w:eastAsia="Times New Roman" w:hAnsi="Consolas" w:cs="Times New Roman"/>
+          <w:color w:val="C5C8C6"/>
+          <w:sz w:val="21"/>
+          <w:szCs w:val="21"/>
+          <w:lang w:eastAsia="es-CO"/>
+        </w:rPr>
+      </w:pPr>
+      <w:r>
+        <w:rPr>
+          <w:rFonts w:ascii="Consolas" w:eastAsia="Times New Roman" w:hAnsi="Consolas" w:cs="Times New Roman"/>
+          <w:color w:val="9A9B99"/>
+          <w:sz w:val="21"/>
+          <w:szCs w:val="21"/>
+          <w:lang w:eastAsia="es-CO"/>
+        </w:rPr>
+        <w:t>     *</w:t>
+      </w:r>
+    </w:p>
+    <w:p>
+      <w:pPr>
+        <w:shd w:val="clear" w:color="auto" w:fill="1E1E1E"/>
+        <w:spacing w:after="0" w:line="285" w:lineRule="atLeast"/>
+        <w:rPr>
+          <w:rFonts w:ascii="Consolas" w:eastAsia="Times New Roman" w:hAnsi="Consolas" w:cs="Times New Roman"/>
+          <w:color w:val="C5C8C6"/>
+          <w:sz w:val="21"/>
+          <w:szCs w:val="21"/>
+          <w:lang w:eastAsia="es-CO"/>
+        </w:rPr>
+      </w:pPr>
+      <w:r>
+        <w:rPr>
+          <w:rFonts w:ascii="Consolas" w:eastAsia="Times New Roman" w:hAnsi="Consolas" w:cs="Times New Roman"/>
+          <w:color w:val="9A9B99"/>
+          <w:sz w:val="21"/>
+          <w:szCs w:val="21"/>
+          <w:lang w:eastAsia="es-CO"/>
+        </w:rPr>
+        <w:t xml:space="preserve">     * </w:t>
+      </w:r>
+      <w:r>
+        <w:rPr>
+          <w:rFonts w:ascii="Consolas" w:eastAsia="Times New Roman" w:hAnsi="Consolas" w:cs="Times New Roman"/>
+          <w:color w:val="676867"/>
+          <w:sz w:val="21"/>
+          <w:szCs w:val="21"/>
+          <w:lang w:eastAsia="es-CO"/>
+        </w:rPr>
+        <w:t>@return</w:t>
+      </w:r>
+      <w:r>
+        <w:rPr>
+          <w:rFonts w:ascii="Consolas" w:eastAsia="Times New Roman" w:hAnsi="Consolas" w:cs="Times New Roman"/>
+          <w:color w:val="9A9B99"/>
+          <w:sz w:val="21"/>
+          <w:szCs w:val="21"/>
+          <w:lang w:eastAsia="es-CO"/>
+        </w:rPr>
+        <w:t xml:space="preserve"> </w:t>
+      </w:r>
+      <w:proofErr w:type="spellStart"/>
+      <w:r>
+        <w:rPr>
+          <w:rFonts w:ascii="Consolas" w:eastAsia="Times New Roman" w:hAnsi="Consolas" w:cs="Times New Roman"/>
+          <w:color w:val="676867"/>
+          <w:sz w:val="21"/>
+          <w:szCs w:val="21"/>
+          <w:lang w:eastAsia="es-CO"/>
+        </w:rPr>
+        <w:t>void</w:t>
+      </w:r>
+      <w:proofErr w:type="spellEnd"/>
+    </w:p>
+    <w:p>
+      <w:pPr>
+        <w:shd w:val="clear" w:color="auto" w:fill="1E1E1E"/>
+        <w:spacing w:after="0" w:line="285" w:lineRule="atLeast"/>
+        <w:rPr>
+          <w:rFonts w:ascii="Consolas" w:eastAsia="Times New Roman" w:hAnsi="Consolas" w:cs="Times New Roman"/>
+          <w:color w:val="C5C8C6"/>
+          <w:sz w:val="21"/>
+          <w:szCs w:val="21"/>
+          <w:lang w:eastAsia="es-CO"/>
+        </w:rPr>
+      </w:pPr>
+      <w:r>
+        <w:rPr>
+          <w:rFonts w:ascii="Consolas" w:eastAsia="Times New Roman" w:hAnsi="Consolas" w:cs="Times New Roman"/>
+          <w:color w:val="9A9B99"/>
+          <w:sz w:val="21"/>
+          <w:szCs w:val="21"/>
+          <w:lang w:eastAsia="es-CO"/>
+        </w:rPr>
+        <w:t>     */</w:t>
+      </w:r>
+    </w:p>
+    <w:p>
+      <w:pPr>
+        <w:shd w:val="clear" w:color="auto" w:fill="1E1E1E"/>
+        <w:spacing w:after="0" w:line="285" w:lineRule="atLeast"/>
+        <w:rPr>
+          <w:rFonts w:ascii="Consolas" w:eastAsia="Times New Roman" w:hAnsi="Consolas" w:cs="Times New Roman"/>
+          <w:color w:val="C5C8C6"/>
+          <w:sz w:val="21"/>
+          <w:szCs w:val="21"/>
+          <w:lang w:eastAsia="es-CO"/>
+        </w:rPr>
+      </w:pPr>
+      <w:r>
+        <w:rPr>
+          <w:rFonts w:ascii="Consolas" w:eastAsia="Times New Roman" w:hAnsi="Consolas" w:cs="Times New Roman"/>
+          <w:color w:val="C5C8C6"/>
+          <w:sz w:val="21"/>
+          <w:szCs w:val="21"/>
+          <w:lang w:eastAsia="es-CO"/>
+        </w:rPr>
+        <w:t xml:space="preserve">    </w:t>
+      </w:r>
+      <w:proofErr w:type="spellStart"/>
+      <w:r>
+        <w:rPr>
+          <w:rFonts w:ascii="Consolas" w:eastAsia="Times New Roman" w:hAnsi="Consolas" w:cs="Times New Roman"/>
+          <w:color w:val="9872A2"/>
+          <w:sz w:val="21"/>
+          <w:szCs w:val="21"/>
+          <w:lang w:eastAsia="es-CO"/>
+        </w:rPr>
+        <w:t>public</w:t>
+      </w:r>
+      <w:proofErr w:type="spellEnd"/>
+      <w:r>
+        <w:rPr>
+          <w:rFonts w:ascii="Consolas" w:eastAsia="Times New Roman" w:hAnsi="Consolas" w:cs="Times New Roman"/>
+          <w:color w:val="C5C8C6"/>
+          <w:sz w:val="21"/>
+          <w:szCs w:val="21"/>
+          <w:lang w:eastAsia="es-CO"/>
+        </w:rPr>
+        <w:t xml:space="preserve"> </w:t>
+      </w:r>
+      <w:proofErr w:type="spellStart"/>
+      <w:r>
+        <w:rPr>
+          <w:rFonts w:ascii="Consolas" w:eastAsia="Times New Roman" w:hAnsi="Consolas" w:cs="Times New Roman"/>
+          <w:color w:val="9872A2"/>
+          <w:sz w:val="21"/>
+          <w:szCs w:val="21"/>
+          <w:lang w:eastAsia="es-CO"/>
+        </w:rPr>
+        <w:t>function</w:t>
+      </w:r>
+      <w:proofErr w:type="spellEnd"/>
+      <w:r>
+        <w:rPr>
+          <w:rFonts w:ascii="Consolas" w:eastAsia="Times New Roman" w:hAnsi="Consolas" w:cs="Times New Roman"/>
+          <w:color w:val="C5C8C6"/>
+          <w:sz w:val="21"/>
+          <w:szCs w:val="21"/>
+          <w:lang w:eastAsia="es-CO"/>
+        </w:rPr>
+        <w:t xml:space="preserve"> </w:t>
+      </w:r>
+      <w:r>
+        <w:rPr>
+          <w:rFonts w:ascii="Consolas" w:eastAsia="Times New Roman" w:hAnsi="Consolas" w:cs="Times New Roman"/>
+          <w:color w:val="CE6700"/>
+          <w:sz w:val="21"/>
+          <w:szCs w:val="21"/>
+          <w:lang w:eastAsia="es-CO"/>
+        </w:rPr>
+        <w:t>run</w:t>
+      </w:r>
+      <w:r>
+        <w:rPr>
+          <w:rFonts w:ascii="Consolas" w:eastAsia="Times New Roman" w:hAnsi="Consolas" w:cs="Times New Roman"/>
+          <w:color w:val="C5C8C6"/>
+          <w:sz w:val="21"/>
+          <w:szCs w:val="21"/>
+          <w:lang w:eastAsia="es-CO"/>
+        </w:rPr>
+        <w:t>()</w:t>
+      </w:r>
+    </w:p>
+    <w:p>
+      <w:pPr>
+        <w:shd w:val="clear" w:color="auto" w:fill="1E1E1E"/>
+        <w:spacing w:after="0" w:line="285" w:lineRule="atLeast"/>
+        <w:rPr>
+          <w:rFonts w:ascii="Consolas" w:eastAsia="Times New Roman" w:hAnsi="Consolas" w:cs="Times New Roman"/>
+          <w:color w:val="C5C8C6"/>
+          <w:sz w:val="21"/>
+          <w:szCs w:val="21"/>
+          <w:lang w:eastAsia="es-CO"/>
+        </w:rPr>
+      </w:pPr>
+      <w:r>
+        <w:rPr>
+          <w:rFonts w:ascii="Consolas" w:eastAsia="Times New Roman" w:hAnsi="Consolas" w:cs="Times New Roman"/>
+          <w:color w:val="C5C8C6"/>
+          <w:sz w:val="21"/>
+          <w:szCs w:val="21"/>
+          <w:lang w:eastAsia="es-CO"/>
+        </w:rPr>
+        <w:t>    {</w:t>
+      </w:r>
+    </w:p>
+    <w:p>
+      <w:pPr>
+        <w:shd w:val="clear" w:color="auto" w:fill="1E1E1E"/>
+        <w:spacing w:after="0" w:line="285" w:lineRule="atLeast"/>
+        <w:rPr>
+          <w:rFonts w:ascii="Consolas" w:eastAsia="Times New Roman" w:hAnsi="Consolas" w:cs="Times New Roman"/>
+          <w:color w:val="C5C8C6"/>
+          <w:sz w:val="21"/>
+          <w:szCs w:val="21"/>
+          <w:lang w:eastAsia="es-CO"/>
+        </w:rPr>
+      </w:pPr>
+      <w:r>
+        <w:rPr>
+          <w:rFonts w:ascii="Consolas" w:eastAsia="Times New Roman" w:hAnsi="Consolas" w:cs="Times New Roman"/>
+          <w:color w:val="C5C8C6"/>
+          <w:sz w:val="21"/>
+          <w:szCs w:val="21"/>
+          <w:lang w:eastAsia="es-CO"/>
+        </w:rPr>
+        <w:t xml:space="preserve">        </w:t>
+      </w:r>
+      <w:r>
+        <w:rPr>
+          <w:rFonts w:ascii="Consolas" w:eastAsia="Times New Roman" w:hAnsi="Consolas" w:cs="Times New Roman"/>
+          <w:color w:val="9A9B99"/>
+          <w:sz w:val="21"/>
+          <w:szCs w:val="21"/>
+          <w:lang w:eastAsia="es-CO"/>
+        </w:rPr>
+        <w:t xml:space="preserve">//decirle a la clase </w:t>
+      </w:r>
+      <w:proofErr w:type="spellStart"/>
+      <w:r>
+        <w:rPr>
+          <w:rFonts w:ascii="Consolas" w:eastAsia="Times New Roman" w:hAnsi="Consolas" w:cs="Times New Roman"/>
+          <w:color w:val="9A9B99"/>
+          <w:sz w:val="21"/>
+          <w:szCs w:val="21"/>
+          <w:lang w:eastAsia="es-CO"/>
+        </w:rPr>
+        <w:t>CursoSeeder</w:t>
+      </w:r>
+      <w:proofErr w:type="spellEnd"/>
+      <w:r>
+        <w:rPr>
+          <w:rFonts w:ascii="Consolas" w:eastAsia="Times New Roman" w:hAnsi="Consolas" w:cs="Times New Roman"/>
+          <w:color w:val="9A9B99"/>
+          <w:sz w:val="21"/>
+          <w:szCs w:val="21"/>
+          <w:lang w:eastAsia="es-CO"/>
+        </w:rPr>
+        <w:t xml:space="preserve"> que llene con el </w:t>
+      </w:r>
+      <w:proofErr w:type="spellStart"/>
+      <w:r>
+        <w:rPr>
+          <w:rFonts w:ascii="Consolas" w:eastAsia="Times New Roman" w:hAnsi="Consolas" w:cs="Times New Roman"/>
+          <w:color w:val="9A9B99"/>
+          <w:sz w:val="21"/>
+          <w:szCs w:val="21"/>
+          <w:lang w:eastAsia="es-CO"/>
+        </w:rPr>
+        <w:t>factory</w:t>
+      </w:r>
+      <w:proofErr w:type="spellEnd"/>
+      <w:r>
+        <w:rPr>
+          <w:rFonts w:ascii="Consolas" w:eastAsia="Times New Roman" w:hAnsi="Consolas" w:cs="Times New Roman"/>
+          <w:color w:val="9A9B99"/>
+          <w:sz w:val="21"/>
+          <w:szCs w:val="21"/>
+          <w:lang w:eastAsia="es-CO"/>
+        </w:rPr>
+        <w:t xml:space="preserve"> con el mismo nombre</w:t>
+      </w:r>
+    </w:p>
+    <w:p>
+      <w:pPr>
+        <w:shd w:val="clear" w:color="auto" w:fill="1E1E1E"/>
+        <w:spacing w:after="0" w:line="285" w:lineRule="atLeast"/>
+        <w:rPr>
+          <w:rFonts w:ascii="Consolas" w:eastAsia="Times New Roman" w:hAnsi="Consolas" w:cs="Times New Roman"/>
+          <w:color w:val="C5C8C6"/>
+          <w:sz w:val="21"/>
+          <w:szCs w:val="21"/>
+          <w:lang w:eastAsia="es-CO"/>
+        </w:rPr>
+      </w:pPr>
+      <w:r>
+        <w:rPr>
+          <w:rFonts w:ascii="Consolas" w:eastAsia="Times New Roman" w:hAnsi="Consolas" w:cs="Times New Roman"/>
+          <w:color w:val="C5C8C6"/>
+          <w:sz w:val="21"/>
+          <w:szCs w:val="21"/>
+          <w:lang w:eastAsia="es-CO"/>
+        </w:rPr>
+        <w:t xml:space="preserve">        </w:t>
+      </w:r>
+      <w:r>
+        <w:rPr>
+          <w:rFonts w:ascii="Consolas" w:eastAsia="Times New Roman" w:hAnsi="Consolas" w:cs="Times New Roman"/>
+          <w:color w:val="9A9B99"/>
+          <w:sz w:val="21"/>
+          <w:szCs w:val="21"/>
+          <w:lang w:eastAsia="es-CO"/>
+        </w:rPr>
+        <w:t>//con 50 elementos</w:t>
+      </w:r>
+    </w:p>
+    <w:p>
+      <w:pPr>
+        <w:shd w:val="clear" w:color="auto" w:fill="1E1E1E"/>
+        <w:spacing w:after="0" w:line="285" w:lineRule="atLeast"/>
+        <w:rPr>
+          <w:rFonts w:ascii="Consolas" w:eastAsia="Times New Roman" w:hAnsi="Consolas" w:cs="Times New Roman"/>
+          <w:color w:val="C5C8C6"/>
+          <w:sz w:val="21"/>
+          <w:szCs w:val="21"/>
+          <w:lang w:eastAsia="es-CO"/>
+        </w:rPr>
+      </w:pPr>
+      <w:r>
+        <w:rPr>
+          <w:rFonts w:ascii="Consolas" w:eastAsia="Times New Roman" w:hAnsi="Consolas" w:cs="Times New Roman"/>
+          <w:color w:val="C5C8C6"/>
+          <w:sz w:val="21"/>
+          <w:szCs w:val="21"/>
+          <w:lang w:eastAsia="es-CO"/>
+        </w:rPr>
+        <w:t xml:space="preserve">        </w:t>
+      </w:r>
+      <w:r>
+        <w:rPr>
+          <w:rFonts w:ascii="Consolas" w:eastAsia="Times New Roman" w:hAnsi="Consolas" w:cs="Times New Roman"/>
+          <w:color w:val="C7444A"/>
+          <w:sz w:val="21"/>
+          <w:szCs w:val="21"/>
+          <w:lang w:eastAsia="es-CO"/>
+        </w:rPr>
+        <w:t>Curso</w:t>
+      </w:r>
+      <w:r>
+        <w:rPr>
+          <w:rFonts w:ascii="Consolas" w:eastAsia="Times New Roman" w:hAnsi="Consolas" w:cs="Times New Roman"/>
+          <w:color w:val="676867"/>
+          <w:sz w:val="21"/>
+          <w:szCs w:val="21"/>
+          <w:lang w:eastAsia="es-CO"/>
+        </w:rPr>
+        <w:t>::</w:t>
+      </w:r>
+      <w:proofErr w:type="spellStart"/>
+      <w:r>
+        <w:rPr>
+          <w:rFonts w:ascii="Consolas" w:eastAsia="Times New Roman" w:hAnsi="Consolas" w:cs="Times New Roman"/>
+          <w:color w:val="CE6700"/>
+          <w:sz w:val="21"/>
+          <w:szCs w:val="21"/>
+          <w:lang w:eastAsia="es-CO"/>
+        </w:rPr>
+        <w:t>factory</w:t>
+      </w:r>
+      <w:proofErr w:type="spellEnd"/>
+      <w:r>
+        <w:rPr>
+          <w:rFonts w:ascii="Consolas" w:eastAsia="Times New Roman" w:hAnsi="Consolas" w:cs="Times New Roman"/>
+          <w:color w:val="C5C8C6"/>
+          <w:sz w:val="21"/>
+          <w:szCs w:val="21"/>
+          <w:lang w:eastAsia="es-CO"/>
+        </w:rPr>
+        <w:t>(</w:t>
+      </w:r>
+      <w:r>
+        <w:rPr>
+          <w:rFonts w:ascii="Consolas" w:eastAsia="Times New Roman" w:hAnsi="Consolas" w:cs="Times New Roman"/>
+          <w:color w:val="6089B4"/>
+          <w:sz w:val="21"/>
+          <w:szCs w:val="21"/>
+          <w:lang w:eastAsia="es-CO"/>
+        </w:rPr>
+        <w:t>50</w:t>
+      </w:r>
+      <w:r>
+        <w:rPr>
+          <w:rFonts w:ascii="Consolas" w:eastAsia="Times New Roman" w:hAnsi="Consolas" w:cs="Times New Roman"/>
+          <w:color w:val="C5C8C6"/>
+          <w:sz w:val="21"/>
+          <w:szCs w:val="21"/>
+          <w:lang w:eastAsia="es-CO"/>
+        </w:rPr>
+        <w:t>)</w:t>
+      </w:r>
+      <w:r>
+        <w:rPr>
+          <w:rFonts w:ascii="Consolas" w:eastAsia="Times New Roman" w:hAnsi="Consolas" w:cs="Times New Roman"/>
+          <w:color w:val="676867"/>
+          <w:sz w:val="21"/>
+          <w:szCs w:val="21"/>
+          <w:lang w:eastAsia="es-CO"/>
+        </w:rPr>
+        <w:t>-&gt;</w:t>
+      </w:r>
+      <w:proofErr w:type="spellStart"/>
+      <w:r>
+        <w:rPr>
+          <w:rFonts w:ascii="Consolas" w:eastAsia="Times New Roman" w:hAnsi="Consolas" w:cs="Times New Roman"/>
+          <w:color w:val="CE6700"/>
+          <w:sz w:val="21"/>
+          <w:szCs w:val="21"/>
+          <w:lang w:eastAsia="es-CO"/>
+        </w:rPr>
+        <w:t>create</w:t>
+      </w:r>
+      <w:proofErr w:type="spellEnd"/>
+      <w:r>
+        <w:rPr>
+          <w:rFonts w:ascii="Consolas" w:eastAsia="Times New Roman" w:hAnsi="Consolas" w:cs="Times New Roman"/>
+          <w:color w:val="C5C8C6"/>
+          <w:sz w:val="21"/>
+          <w:szCs w:val="21"/>
+          <w:lang w:eastAsia="es-CO"/>
+        </w:rPr>
+        <w:t>();</w:t>
+      </w:r>
+    </w:p>
+    <w:p>
+      <w:pPr>
+        <w:shd w:val="clear" w:color="auto" w:fill="1E1E1E"/>
+        <w:spacing w:after="0" w:line="285" w:lineRule="atLeast"/>
+        <w:rPr>
+          <w:rFonts w:ascii="Consolas" w:eastAsia="Times New Roman" w:hAnsi="Consolas" w:cs="Times New Roman"/>
+          <w:color w:val="C5C8C6"/>
+          <w:sz w:val="21"/>
+          <w:szCs w:val="21"/>
+          <w:lang w:eastAsia="es-CO"/>
+        </w:rPr>
+      </w:pPr>
+      <w:r>
+        <w:rPr>
+          <w:rFonts w:ascii="Consolas" w:eastAsia="Times New Roman" w:hAnsi="Consolas" w:cs="Times New Roman"/>
+          <w:color w:val="C5C8C6"/>
+          <w:sz w:val="21"/>
+          <w:szCs w:val="21"/>
+          <w:lang w:eastAsia="es-CO"/>
+        </w:rPr>
+        <w:t>    }</w:t>
+      </w:r>
+    </w:p>
+    <w:p>
+      <w:pPr>
+        <w:shd w:val="clear" w:color="auto" w:fill="1E1E1E"/>
+        <w:spacing w:after="0" w:line="285" w:lineRule="atLeast"/>
+        <w:rPr>
+          <w:rFonts w:ascii="Consolas" w:eastAsia="Times New Roman" w:hAnsi="Consolas" w:cs="Times New Roman"/>
+          <w:color w:val="C5C8C6"/>
+          <w:sz w:val="21"/>
+          <w:szCs w:val="21"/>
+          <w:lang w:eastAsia="es-CO"/>
+        </w:rPr>
+      </w:pPr>
+      <w:r>
+        <w:rPr>
+          <w:rFonts w:ascii="Consolas" w:eastAsia="Times New Roman" w:hAnsi="Consolas" w:cs="Times New Roman"/>
+          <w:color w:val="C5C8C6"/>
+          <w:sz w:val="21"/>
+          <w:szCs w:val="21"/>
+          <w:lang w:eastAsia="es-CO"/>
+        </w:rPr>
+        <w:t>}</w:t>
+      </w:r>
+    </w:p>
+    <w:p>
+      <w:pPr>
+        <w:rPr>
+          <w:lang w:val="es-MX"/>
+        </w:rPr>
+      </w:pPr>
+    </w:p>
+    <w:p>
+      <w:pPr>
+        <w:rPr>
+          <w:lang w:val="es-MX"/>
+        </w:rPr>
+      </w:pPr>
+      <w:r>
+        <w:rPr>
+          <w:lang w:val="es-MX"/>
+        </w:rPr>
+        <w:t xml:space="preserve">Ejecutar el </w:t>
+      </w:r>
+      <w:proofErr w:type="spellStart"/>
+      <w:r>
+        <w:rPr>
+          <w:highlight w:val="yellow"/>
+          <w:lang w:val="es-MX"/>
+        </w:rPr>
+        <w:t>seeder</w:t>
+      </w:r>
+      <w:proofErr w:type="spellEnd"/>
+      <w:r>
+        <w:rPr>
+          <w:highlight w:val="yellow"/>
+          <w:lang w:val="es-MX"/>
+        </w:rPr>
+        <w:t xml:space="preserve"> </w:t>
+      </w:r>
+      <w:proofErr w:type="spellStart"/>
+      <w:r>
+        <w:rPr>
+          <w:highlight w:val="yellow"/>
+          <w:lang w:val="es-MX"/>
+        </w:rPr>
+        <w:t>php</w:t>
+      </w:r>
+      <w:proofErr w:type="spellEnd"/>
+      <w:r>
+        <w:rPr>
+          <w:highlight w:val="yellow"/>
+          <w:lang w:val="es-MX"/>
+        </w:rPr>
+        <w:t xml:space="preserve"> </w:t>
+      </w:r>
+      <w:proofErr w:type="spellStart"/>
+      <w:r>
+        <w:rPr>
+          <w:highlight w:val="yellow"/>
+          <w:lang w:val="es-MX"/>
+        </w:rPr>
+        <w:t>artisan</w:t>
+      </w:r>
+      <w:proofErr w:type="spellEnd"/>
+      <w:r>
+        <w:rPr>
+          <w:highlight w:val="yellow"/>
+          <w:lang w:val="es-MX"/>
+        </w:rPr>
+        <w:t xml:space="preserve"> </w:t>
+      </w:r>
+      <w:proofErr w:type="spellStart"/>
+      <w:r>
+        <w:rPr>
+          <w:highlight w:val="yellow"/>
+          <w:lang w:val="es-MX"/>
+        </w:rPr>
+        <w:t>migrate:fresh</w:t>
+      </w:r>
+      <w:proofErr w:type="spellEnd"/>
+      <w:r>
+        <w:rPr>
+          <w:highlight w:val="yellow"/>
+          <w:lang w:val="es-MX"/>
+        </w:rPr>
+        <w:t xml:space="preserve"> </w:t>
+      </w:r>
+      <w:r>
+        <w:rPr>
+          <w:highlight w:val="yellow"/>
+          <w:lang w:val="es-MX"/>
+        </w:rPr>
+        <w:t>–</w:t>
+      </w:r>
+      <w:proofErr w:type="spellStart"/>
+      <w:r>
+        <w:rPr>
+          <w:highlight w:val="yellow"/>
+          <w:lang w:val="es-MX"/>
+        </w:rPr>
+        <w:t>seed</w:t>
+      </w:r>
+      <w:proofErr w:type="spellEnd"/>
+      <w:r>
+        <w:rPr>
+          <w:lang w:val="es-MX"/>
+        </w:rPr>
+        <w:t xml:space="preserve"> nota: este comando elimina información de la base de datos </w:t>
+      </w:r>
+    </w:p>
+    <w:p>
+      <w:pPr>
+        <w:rPr>
+          <w:lang w:val="es-MX"/>
+        </w:rPr>
+      </w:pPr>
+    </w:p>
+    <w:p>
+      <w:pPr>
+        <w:rPr>
+          <w:lang w:val="es-MX"/>
+        </w:rPr>
+      </w:pPr>
+      <w:r>
+        <w:rPr>
+          <w:lang w:val="es-MX"/>
+        </w:rPr>
+        <w:t xml:space="preserve">Nota: se pueden ejecutar directamente los </w:t>
+      </w:r>
+      <w:proofErr w:type="spellStart"/>
+      <w:r>
+        <w:rPr>
+          <w:lang w:val="es-MX"/>
+        </w:rPr>
+        <w:t>factory</w:t>
+      </w:r>
+      <w:proofErr w:type="spellEnd"/>
+      <w:r>
+        <w:rPr>
+          <w:lang w:val="es-MX"/>
+        </w:rPr>
+        <w:t xml:space="preserve"> en el archivo principal de los </w:t>
+      </w:r>
+      <w:proofErr w:type="spellStart"/>
+      <w:r>
+        <w:rPr>
+          <w:lang w:val="es-MX"/>
+        </w:rPr>
+        <w:t>seeder</w:t>
+      </w:r>
+      <w:proofErr w:type="spellEnd"/>
+      <w:r>
+        <w:rPr>
+          <w:lang w:val="es-MX"/>
+        </w:rPr>
+        <w:t xml:space="preserve">. Pero se puede seguir creando los </w:t>
+      </w:r>
+      <w:proofErr w:type="spellStart"/>
+      <w:r>
+        <w:rPr>
+          <w:lang w:val="es-MX"/>
+        </w:rPr>
+        <w:t>seeder</w:t>
+      </w:r>
+      <w:proofErr w:type="spellEnd"/>
+      <w:r>
+        <w:rPr>
+          <w:lang w:val="es-MX"/>
+        </w:rPr>
+        <w:t xml:space="preserve"> para llenar la información de la base de datos con información compleja.</w:t>
+      </w:r>
     </w:p>
     <w:p>
       <w:pPr>

</xml_diff>